<commit_message>
clear invalid decomposition results whenever zero correction changes
</commit_message>
<xml_diff>
--- a/openchrom/plugins/net.openchrom.msd.process.supplier.cms.documentation/CMS Workflow.docx
+++ b/openchrom/plugins/net.openchrom.msd.process.supplier.cms.documentation/CMS Workflow.docx
@@ -452,25 +452,7 @@
           <w:sz w:val="24"/>
           <w:szCs w:val="24"/>
         </w:rPr>
-        <w:t xml:space="preserve">The leftmost view has a tab labeled “Library Spectra”.  The Library Spectra view is used to load component library files (in CMS format) and select which components from the library should be </w:t>
-      </w:r>
-      <w:proofErr w:type="gramStart"/>
-      <w:r>
-        <w:rPr>
-          <w:rFonts w:ascii="Times New Roman" w:eastAsia="Times New Roman" w:hAnsi="Times New Roman" w:cs="Times New Roman"/>
-          <w:sz w:val="24"/>
-          <w:szCs w:val="24"/>
-        </w:rPr>
-        <w:t>considered during the decomposition.</w:t>
-      </w:r>
-      <w:proofErr w:type="gramEnd"/>
-      <w:r>
-        <w:rPr>
-          <w:rFonts w:ascii="Times New Roman" w:eastAsia="Times New Roman" w:hAnsi="Times New Roman" w:cs="Times New Roman"/>
-          <w:sz w:val="24"/>
-          <w:szCs w:val="24"/>
-        </w:rPr>
-        <w:t xml:space="preserve">  </w:t>
+        <w:t xml:space="preserve">The leftmost view has a tab labeled “Library Spectra”.  The Library Spectra view is used to load component library files (in CMS format) and select which components from the library should be considered during the decomposition.  </w:t>
       </w:r>
     </w:p>
     <w:p>
@@ -1062,218 +1044,15 @@
           <w:sz w:val="24"/>
           <w:szCs w:val="24"/>
         </w:rPr>
-        <w:t xml:space="preserve">and the ion current measurement that has the median value is subtracted from all the ion current measurements in the spectrum.  For most gas mass spectra, ions are absent at masses 5, 6, and 7 so that the actual ion current for these masses is zero and the measurement represents the offset signal.  The median value is selected in an attempt to avoid choosing an anomalous signal offset.  </w:t>
-      </w:r>
-    </w:p>
-    <w:p>
-      <w:pPr>
-        <w:spacing w:after="240" w:line="240" w:lineRule="auto"/>
-        <w:rPr>
-          <w:rFonts w:ascii="Times New Roman" w:eastAsia="Times New Roman" w:hAnsi="Times New Roman" w:cs="Times New Roman"/>
-          <w:sz w:val="24"/>
-          <w:szCs w:val="24"/>
-        </w:rPr>
-      </w:pPr>
-      <w:r>
-        <w:rPr>
-          <w:rFonts w:ascii="Times New Roman" w:eastAsia="Times New Roman" w:hAnsi="Times New Roman" w:cs="Times New Roman"/>
-          <w:sz w:val="24"/>
-          <w:szCs w:val="24"/>
-        </w:rPr>
-        <w:t xml:space="preserve">When the decomposition process completes, the graphs in the “Compositions” and “Residual Correlations” views update.  </w:t>
-      </w:r>
-    </w:p>
-    <w:p>
-      <w:pPr>
-        <w:spacing w:after="240" w:line="240" w:lineRule="auto"/>
-        <w:rPr>
-          <w:rFonts w:ascii="Times New Roman" w:eastAsia="Times New Roman" w:hAnsi="Times New Roman" w:cs="Times New Roman"/>
-          <w:sz w:val="24"/>
-          <w:szCs w:val="24"/>
-        </w:rPr>
-      </w:pPr>
-      <w:r>
-        <w:rPr>
-          <w:rFonts w:ascii="Times New Roman" w:eastAsia="Times New Roman" w:hAnsi="Times New Roman" w:cs="Times New Roman"/>
-          <w:sz w:val="24"/>
-          <w:szCs w:val="24"/>
-        </w:rPr>
-        <w:t xml:space="preserve">The Compositions view shows the calculated composition as a function of either time or scan number as selected by the “Use ETimes” checkbox in the Signals view.  The composition units can be changed between Partial Pressure, </w:t>
-      </w:r>
-      <w:proofErr w:type="spellStart"/>
-      <w:r>
-        <w:rPr>
-          <w:rFonts w:ascii="Times New Roman" w:eastAsia="Times New Roman" w:hAnsi="Times New Roman" w:cs="Times New Roman"/>
-          <w:sz w:val="24"/>
-          <w:szCs w:val="24"/>
-        </w:rPr>
-        <w:t>Mol</w:t>
-      </w:r>
-      <w:proofErr w:type="spellEnd"/>
-      <w:r>
-        <w:rPr>
-          <w:rFonts w:ascii="Times New Roman" w:eastAsia="Times New Roman" w:hAnsi="Times New Roman" w:cs="Times New Roman"/>
-          <w:sz w:val="24"/>
-          <w:szCs w:val="24"/>
-        </w:rPr>
-        <w:t xml:space="preserve"> Fraction, and Library Fraction by checking the appropriate checkbox.  For Partial Pressure units, the compositions are presented as the partial pressure of each component using the pressure units that were given in the SPUNITS field in the unknown spectra file.  When the source pressure varies between scans, it can be useful to display composition in </w:t>
-      </w:r>
-      <w:proofErr w:type="spellStart"/>
-      <w:r>
-        <w:rPr>
-          <w:rFonts w:ascii="Times New Roman" w:eastAsia="Times New Roman" w:hAnsi="Times New Roman" w:cs="Times New Roman"/>
-          <w:sz w:val="24"/>
-          <w:szCs w:val="24"/>
-        </w:rPr>
-        <w:t>mol</w:t>
-      </w:r>
-      <w:proofErr w:type="spellEnd"/>
-      <w:r>
-        <w:rPr>
-          <w:rFonts w:ascii="Times New Roman" w:eastAsia="Times New Roman" w:hAnsi="Times New Roman" w:cs="Times New Roman"/>
-          <w:sz w:val="24"/>
-          <w:szCs w:val="24"/>
-        </w:rPr>
-        <w:t xml:space="preserve"> fraction where the component partial pressures are divided by the source pressure.  When source pressure information is lacking, then compositions are displayed in units of Library Fraction.  Library Fraction units are dimensionless and represent the </w:t>
-      </w:r>
-      <w:r>
-        <w:rPr>
-          <w:rFonts w:ascii="Times New Roman" w:eastAsia="Times New Roman" w:hAnsi="Times New Roman" w:cs="Times New Roman"/>
-          <w:sz w:val="24"/>
-          <w:szCs w:val="24"/>
-        </w:rPr>
-        <w:t xml:space="preserve">number by which the ion currents in the library component spectrum are multiplied to account for their contribution to the ion current calculated in the solution.  It is this calculated ion current which gets subtracted from the original spectrum ion current to generate the residual ion current.  </w:t>
-      </w:r>
-    </w:p>
-    <w:p>
-      <w:pPr>
-        <w:spacing w:after="240" w:line="240" w:lineRule="auto"/>
-        <w:rPr>
-          <w:rFonts w:ascii="Times New Roman" w:eastAsia="Times New Roman" w:hAnsi="Times New Roman" w:cs="Times New Roman"/>
-          <w:sz w:val="24"/>
-          <w:szCs w:val="24"/>
-        </w:rPr>
-      </w:pPr>
-      <w:r>
-        <w:rPr>
-          <w:rFonts w:ascii="Times New Roman" w:eastAsia="Times New Roman" w:hAnsi="Times New Roman" w:cs="Times New Roman"/>
-          <w:sz w:val="24"/>
-          <w:szCs w:val="24"/>
-        </w:rPr>
-        <w:lastRenderedPageBreak/>
-        <w:t xml:space="preserve">When the composition results are near zero, it can be hard to see in a linear plot.  By checking the “Use Offset Log Scale” checkbox, the Y-axis is converted to log scale and a small offset is added so that any negative or zero signal values are still displayed on the graph.  The value of the small offset is also shown as a horizontal line on the graph and its numerical value is shown in the legend.  The “Use Offset Log Scale” checkbox only affects how results are displayed in the compositions plot, the text tables in the Console view are unchanged.  </w:t>
-      </w:r>
-    </w:p>
-    <w:p>
-      <w:pPr>
-        <w:spacing w:after="240" w:line="240" w:lineRule="auto"/>
-        <w:rPr>
-          <w:rFonts w:ascii="Times New Roman" w:eastAsia="Times New Roman" w:hAnsi="Times New Roman" w:cs="Times New Roman"/>
-          <w:sz w:val="24"/>
-          <w:szCs w:val="24"/>
-        </w:rPr>
-      </w:pPr>
-      <w:r>
-        <w:rPr>
-          <w:rFonts w:ascii="Times New Roman" w:eastAsia="Times New Roman" w:hAnsi="Times New Roman" w:cs="Times New Roman"/>
-          <w:sz w:val="24"/>
-          <w:szCs w:val="24"/>
-        </w:rPr>
-        <w:t xml:space="preserve">The text box located below the “Use Offset Log Scale” checkbox can be used to change the small offset when needed to better show the compositions.  Just change the default value to something slightly lower or higher and the graph will update automatically.  Keep adjusting the offset value until you are satisfied with the result.  </w:t>
-      </w:r>
-      <w:r>
-        <w:rPr>
-          <w:rFonts w:ascii="Times New Roman" w:eastAsia="Times New Roman" w:hAnsi="Times New Roman" w:cs="Times New Roman"/>
-          <w:sz w:val="24"/>
-          <w:szCs w:val="24"/>
-        </w:rPr>
-        <w:t xml:space="preserve">Un-checking the “Use Offset Log Scale” checkbox will return to the default linear Y-axis and checking the “Use Offset Log Scale” checkbox again will restore the default offset.  </w:t>
-      </w:r>
-    </w:p>
-    <w:p>
-      <w:pPr>
-        <w:spacing w:after="240" w:line="240" w:lineRule="auto"/>
-        <w:rPr>
-          <w:rFonts w:ascii="Times New Roman" w:eastAsia="Times New Roman" w:hAnsi="Times New Roman" w:cs="Times New Roman"/>
-          <w:sz w:val="24"/>
-          <w:szCs w:val="24"/>
-        </w:rPr>
-      </w:pPr>
-      <w:r>
-        <w:rPr>
-          <w:rFonts w:ascii="Times New Roman" w:eastAsia="Times New Roman" w:hAnsi="Times New Roman" w:cs="Times New Roman"/>
-          <w:sz w:val="24"/>
-          <w:szCs w:val="24"/>
-        </w:rPr>
-        <w:t xml:space="preserve">The Residual Correlations view shows the calculated correlation coefficient for library components which were not part of the decomposition with the residual ion current.  The correlation coefficient ranges from +1 to -1.  A value near +1 indicates a high degree of correlation and suggests that this component may be present in the residual spectrum.  To test this possibility, just include the component in the Library Spectra view and run the decomposition again.  </w:t>
-      </w:r>
-      <w:r>
-        <w:rPr>
-          <w:rFonts w:ascii="Times New Roman" w:eastAsia="Times New Roman" w:hAnsi="Times New Roman" w:cs="Times New Roman"/>
-          <w:sz w:val="24"/>
-          <w:szCs w:val="24"/>
-        </w:rPr>
-        <w:t xml:space="preserve">The Residual Correlations tends to show false positives, particularly when library components are similar.  The analyst will need to consider the likelihood of components actually being present when judging whether or not to include a component in the decomposition.  </w:t>
-      </w:r>
-    </w:p>
-    <w:p>
-      <w:pPr>
-        <w:spacing w:after="240" w:line="240" w:lineRule="auto"/>
-        <w:rPr>
-          <w:rFonts w:ascii="Times New Roman" w:eastAsia="Times New Roman" w:hAnsi="Times New Roman" w:cs="Times New Roman"/>
-          <w:sz w:val="24"/>
-          <w:szCs w:val="24"/>
-        </w:rPr>
-      </w:pPr>
-      <w:r>
-        <w:rPr>
-          <w:rFonts w:ascii="Times New Roman" w:eastAsia="Times New Roman" w:hAnsi="Times New Roman" w:cs="Times New Roman"/>
-          <w:sz w:val="24"/>
-          <w:szCs w:val="24"/>
-        </w:rPr>
-        <w:t xml:space="preserve">Components are selected for display in the Residual Correlations view depending on whether or not their correlation value has ever been among the topmost values for any scan.  For each scan, the correlation values are sorted from highest to lowest.  The component with the highest correlation value becomes the top 1 component for that scan.  The component with the next highest correlation value becomes the top 2 </w:t>
-      </w:r>
-      <w:proofErr w:type="gramStart"/>
-      <w:r>
-        <w:rPr>
-          <w:rFonts w:ascii="Times New Roman" w:eastAsia="Times New Roman" w:hAnsi="Times New Roman" w:cs="Times New Roman"/>
-          <w:sz w:val="24"/>
-          <w:szCs w:val="24"/>
-        </w:rPr>
-        <w:t>component</w:t>
-      </w:r>
-      <w:proofErr w:type="gramEnd"/>
-      <w:r>
-        <w:rPr>
-          <w:rFonts w:ascii="Times New Roman" w:eastAsia="Times New Roman" w:hAnsi="Times New Roman" w:cs="Times New Roman"/>
-          <w:sz w:val="24"/>
-          <w:szCs w:val="24"/>
-        </w:rPr>
-        <w:t>, and so forth.   By default, only the components which have been ranked as a top 1 component in at least on</w:t>
-      </w:r>
-      <w:r>
-        <w:rPr>
-          <w:rFonts w:ascii="Times New Roman" w:eastAsia="Times New Roman" w:hAnsi="Times New Roman" w:cs="Times New Roman"/>
-          <w:sz w:val="24"/>
-          <w:szCs w:val="24"/>
-        </w:rPr>
-        <w:t>e</w:t>
-      </w:r>
-      <w:r>
-        <w:rPr>
-          <w:rFonts w:ascii="Times New Roman" w:eastAsia="Times New Roman" w:hAnsi="Times New Roman" w:cs="Times New Roman"/>
-          <w:sz w:val="24"/>
-          <w:szCs w:val="24"/>
-        </w:rPr>
-        <w:t xml:space="preserve"> scan are displayed.  </w:t>
-      </w:r>
-      <w:r>
-        <w:rPr>
-          <w:rFonts w:ascii="Times New Roman" w:eastAsia="Times New Roman" w:hAnsi="Times New Roman" w:cs="Times New Roman"/>
-          <w:sz w:val="24"/>
-          <w:szCs w:val="24"/>
-        </w:rPr>
-        <w:t>This can be changed by adjusting the spinner labeled “Show Top:” so that the top 2</w:t>
+        <w:t xml:space="preserve">are compared </w:t>
+      </w:r>
+      <w:r>
+        <w:rPr>
+          <w:rFonts w:ascii="Times New Roman" w:eastAsia="Times New Roman" w:hAnsi="Times New Roman" w:cs="Times New Roman"/>
+          <w:sz w:val="24"/>
+          <w:szCs w:val="24"/>
+        </w:rPr>
+        <w:t xml:space="preserve">and the ion current </w:t>
       </w:r>
       <w:bookmarkStart w:id="0" w:name="_GoBack"/>
       <w:bookmarkEnd w:id="0"/>
@@ -1283,7 +1062,250 @@
           <w:sz w:val="24"/>
           <w:szCs w:val="24"/>
         </w:rPr>
-        <w:t xml:space="preserve">, 3, 4, and so forth components are displayed also.  The graph rapidly becomes too crowded to be useful, but occasional some insight can be gained by knowing which components are almost significant enough to be displayed by default.  </w:t>
+        <w:t xml:space="preserve">measurement that has the median value is subtracted from all the ion current measurements in the spectrum.  For most gas mass spectra, ions are absent at masses 5, 6, and 7 so that the actual ion current for these masses is zero and the measurement represents the offset signal.  The median value is selected in an attempt to avoid choosing an anomalous signal offset.  </w:t>
+      </w:r>
+      <w:r>
+        <w:rPr>
+          <w:rFonts w:ascii="Times New Roman" w:eastAsia="Times New Roman" w:hAnsi="Times New Roman" w:cs="Times New Roman"/>
+          <w:sz w:val="24"/>
+          <w:szCs w:val="24"/>
+        </w:rPr>
+        <w:t>C</w:t>
+      </w:r>
+      <w:r>
+        <w:rPr>
+          <w:rFonts w:ascii="Times New Roman" w:eastAsia="Times New Roman" w:hAnsi="Times New Roman" w:cs="Times New Roman"/>
+          <w:sz w:val="24"/>
+          <w:szCs w:val="24"/>
+        </w:rPr>
+        <w:t>hecking the “Apply Zero Correction” checkbox</w:t>
+      </w:r>
+      <w:r>
+        <w:rPr>
+          <w:rFonts w:ascii="Times New Roman" w:eastAsia="Times New Roman" w:hAnsi="Times New Roman" w:cs="Times New Roman"/>
+          <w:sz w:val="24"/>
+          <w:szCs w:val="24"/>
+        </w:rPr>
+        <w:t xml:space="preserve"> only adjusts the mass spectra signals and invalidates any previous decomposition results.  The decomposition must then be repeated using the adjusted mass spectra signals.  </w:t>
+      </w:r>
+    </w:p>
+    <w:p>
+      <w:pPr>
+        <w:spacing w:after="240" w:line="240" w:lineRule="auto"/>
+        <w:rPr>
+          <w:rFonts w:ascii="Times New Roman" w:eastAsia="Times New Roman" w:hAnsi="Times New Roman" w:cs="Times New Roman"/>
+          <w:sz w:val="24"/>
+          <w:szCs w:val="24"/>
+        </w:rPr>
+      </w:pPr>
+      <w:r>
+        <w:rPr>
+          <w:rFonts w:ascii="Times New Roman" w:eastAsia="Times New Roman" w:hAnsi="Times New Roman" w:cs="Times New Roman"/>
+          <w:sz w:val="24"/>
+          <w:szCs w:val="24"/>
+        </w:rPr>
+        <w:t xml:space="preserve">When the decomposition process completes, the graphs in the “Compositions” and “Residual Correlations” views update.  </w:t>
+      </w:r>
+    </w:p>
+    <w:p>
+      <w:pPr>
+        <w:spacing w:after="240" w:line="240" w:lineRule="auto"/>
+        <w:rPr>
+          <w:rFonts w:ascii="Times New Roman" w:eastAsia="Times New Roman" w:hAnsi="Times New Roman" w:cs="Times New Roman"/>
+          <w:sz w:val="24"/>
+          <w:szCs w:val="24"/>
+        </w:rPr>
+      </w:pPr>
+      <w:r>
+        <w:rPr>
+          <w:rFonts w:ascii="Times New Roman" w:eastAsia="Times New Roman" w:hAnsi="Times New Roman" w:cs="Times New Roman"/>
+          <w:sz w:val="24"/>
+          <w:szCs w:val="24"/>
+        </w:rPr>
+        <w:t xml:space="preserve">The Compositions view shows the calculated composition as a function of either time or scan number as selected by the “Use ETimes” checkbox in the Signals view.  The composition units can be changed between Partial Pressure, </w:t>
+      </w:r>
+      <w:proofErr w:type="spellStart"/>
+      <w:r>
+        <w:rPr>
+          <w:rFonts w:ascii="Times New Roman" w:eastAsia="Times New Roman" w:hAnsi="Times New Roman" w:cs="Times New Roman"/>
+          <w:sz w:val="24"/>
+          <w:szCs w:val="24"/>
+        </w:rPr>
+        <w:t>Mol</w:t>
+      </w:r>
+      <w:proofErr w:type="spellEnd"/>
+      <w:r>
+        <w:rPr>
+          <w:rFonts w:ascii="Times New Roman" w:eastAsia="Times New Roman" w:hAnsi="Times New Roman" w:cs="Times New Roman"/>
+          <w:sz w:val="24"/>
+          <w:szCs w:val="24"/>
+        </w:rPr>
+        <w:t xml:space="preserve"> Fraction, and Library Fraction by checking the appropriate checkbox.  For Partial Pressure units, the compositions are presented as the partial pressure of each component using the pressure units that were given in the SPUNITS field in the unknown spectra file.  When the source pressure varies between scans, it can be useful to display composition in </w:t>
+      </w:r>
+      <w:proofErr w:type="spellStart"/>
+      <w:r>
+        <w:rPr>
+          <w:rFonts w:ascii="Times New Roman" w:eastAsia="Times New Roman" w:hAnsi="Times New Roman" w:cs="Times New Roman"/>
+          <w:sz w:val="24"/>
+          <w:szCs w:val="24"/>
+        </w:rPr>
+        <w:t>mol</w:t>
+      </w:r>
+      <w:proofErr w:type="spellEnd"/>
+      <w:r>
+        <w:rPr>
+          <w:rFonts w:ascii="Times New Roman" w:eastAsia="Times New Roman" w:hAnsi="Times New Roman" w:cs="Times New Roman"/>
+          <w:sz w:val="24"/>
+          <w:szCs w:val="24"/>
+        </w:rPr>
+        <w:t xml:space="preserve"> fraction where the component partial pressures are divided by the source pressure.  When source pressure information is lacking, then compositions are displayed in units of Library Fraction.  Library Fraction units are dimensionless and represent the </w:t>
+      </w:r>
+      <w:r>
+        <w:rPr>
+          <w:rFonts w:ascii="Times New Roman" w:eastAsia="Times New Roman" w:hAnsi="Times New Roman" w:cs="Times New Roman"/>
+          <w:sz w:val="24"/>
+          <w:szCs w:val="24"/>
+        </w:rPr>
+        <w:t xml:space="preserve">number by which the ion currents in the library component spectrum are multiplied to account for their </w:t>
+      </w:r>
+      <w:r>
+        <w:rPr>
+          <w:rFonts w:ascii="Times New Roman" w:eastAsia="Times New Roman" w:hAnsi="Times New Roman" w:cs="Times New Roman"/>
+          <w:sz w:val="24"/>
+          <w:szCs w:val="24"/>
+        </w:rPr>
+        <w:lastRenderedPageBreak/>
+        <w:t xml:space="preserve">contribution to the ion current calculated in the solution.  It is this calculated ion current which gets subtracted from the original spectrum ion current to generate the residual ion current.  </w:t>
+      </w:r>
+    </w:p>
+    <w:p>
+      <w:pPr>
+        <w:spacing w:after="240" w:line="240" w:lineRule="auto"/>
+        <w:rPr>
+          <w:rFonts w:ascii="Times New Roman" w:eastAsia="Times New Roman" w:hAnsi="Times New Roman" w:cs="Times New Roman"/>
+          <w:sz w:val="24"/>
+          <w:szCs w:val="24"/>
+        </w:rPr>
+      </w:pPr>
+      <w:r>
+        <w:rPr>
+          <w:rFonts w:ascii="Times New Roman" w:eastAsia="Times New Roman" w:hAnsi="Times New Roman" w:cs="Times New Roman"/>
+          <w:sz w:val="24"/>
+          <w:szCs w:val="24"/>
+        </w:rPr>
+        <w:t xml:space="preserve">When the composition results are near zero, it can be hard to see in a linear plot.  By checking the “Use Offset Log Scale” checkbox, the Y-axis is converted to log scale and a small offset is added so that any negative or zero signal values are still displayed on the graph.  The value of the small offset is also shown as a horizontal line on the graph and its numerical value is shown in the legend.  The “Use Offset Log Scale” checkbox only affects how results are displayed in the compositions plot, the text tables in the Console view are unchanged.  </w:t>
+      </w:r>
+    </w:p>
+    <w:p>
+      <w:pPr>
+        <w:spacing w:after="240" w:line="240" w:lineRule="auto"/>
+        <w:rPr>
+          <w:rFonts w:ascii="Times New Roman" w:eastAsia="Times New Roman" w:hAnsi="Times New Roman" w:cs="Times New Roman"/>
+          <w:sz w:val="24"/>
+          <w:szCs w:val="24"/>
+        </w:rPr>
+      </w:pPr>
+      <w:r>
+        <w:rPr>
+          <w:rFonts w:ascii="Times New Roman" w:eastAsia="Times New Roman" w:hAnsi="Times New Roman" w:cs="Times New Roman"/>
+          <w:sz w:val="24"/>
+          <w:szCs w:val="24"/>
+        </w:rPr>
+        <w:t xml:space="preserve">The text box located below the “Use Offset Log Scale” checkbox can be used to change the small offset when needed to better show the compositions.  Just change the default value to something slightly lower or higher and the graph will update automatically.  Keep adjusting the offset value until you are satisfied with the result.  </w:t>
+      </w:r>
+      <w:r>
+        <w:rPr>
+          <w:rFonts w:ascii="Times New Roman" w:eastAsia="Times New Roman" w:hAnsi="Times New Roman" w:cs="Times New Roman"/>
+          <w:sz w:val="24"/>
+          <w:szCs w:val="24"/>
+        </w:rPr>
+        <w:t xml:space="preserve">Un-checking the “Use Offset Log Scale” checkbox will return to the default linear Y-axis and checking the “Use Offset Log Scale” checkbox again will restore the default offset.  </w:t>
+      </w:r>
+    </w:p>
+    <w:p>
+      <w:pPr>
+        <w:spacing w:after="240" w:line="240" w:lineRule="auto"/>
+        <w:rPr>
+          <w:rFonts w:ascii="Times New Roman" w:eastAsia="Times New Roman" w:hAnsi="Times New Roman" w:cs="Times New Roman"/>
+          <w:sz w:val="24"/>
+          <w:szCs w:val="24"/>
+        </w:rPr>
+      </w:pPr>
+      <w:r>
+        <w:rPr>
+          <w:rFonts w:ascii="Times New Roman" w:eastAsia="Times New Roman" w:hAnsi="Times New Roman" w:cs="Times New Roman"/>
+          <w:sz w:val="24"/>
+          <w:szCs w:val="24"/>
+        </w:rPr>
+        <w:t xml:space="preserve">The Residual Correlations view shows the calculated correlation coefficient for library components which were not part of the decomposition with the residual ion current.  The correlation coefficient ranges from +1 to -1.  A value near +1 indicates a high degree of correlation and suggests that this component may be present in the residual spectrum.  To test this possibility, just include the component in the Library Spectra view and run the decomposition again.  </w:t>
+      </w:r>
+      <w:r>
+        <w:rPr>
+          <w:rFonts w:ascii="Times New Roman" w:eastAsia="Times New Roman" w:hAnsi="Times New Roman" w:cs="Times New Roman"/>
+          <w:sz w:val="24"/>
+          <w:szCs w:val="24"/>
+        </w:rPr>
+        <w:t xml:space="preserve">The Residual Correlations tends to show false positives, particularly when library components are similar.  The analyst will need to consider the likelihood of components actually being present when judging whether or not to include a component in the decomposition.  </w:t>
+      </w:r>
+    </w:p>
+    <w:p>
+      <w:pPr>
+        <w:spacing w:after="240" w:line="240" w:lineRule="auto"/>
+        <w:rPr>
+          <w:rFonts w:ascii="Times New Roman" w:eastAsia="Times New Roman" w:hAnsi="Times New Roman" w:cs="Times New Roman"/>
+          <w:sz w:val="24"/>
+          <w:szCs w:val="24"/>
+        </w:rPr>
+      </w:pPr>
+      <w:r>
+        <w:rPr>
+          <w:rFonts w:ascii="Times New Roman" w:eastAsia="Times New Roman" w:hAnsi="Times New Roman" w:cs="Times New Roman"/>
+          <w:sz w:val="24"/>
+          <w:szCs w:val="24"/>
+        </w:rPr>
+        <w:t xml:space="preserve">Components are selected for display in the Residual Correlations view depending on whether or not their correlation value has ever been among the topmost values for any scan.  For each scan, the correlation values are sorted from highest to lowest.  The component with the highest correlation value becomes the top 1 component for that scan.  The component with the next highest correlation value becomes the top 2 </w:t>
+      </w:r>
+      <w:proofErr w:type="gramStart"/>
+      <w:r>
+        <w:rPr>
+          <w:rFonts w:ascii="Times New Roman" w:eastAsia="Times New Roman" w:hAnsi="Times New Roman" w:cs="Times New Roman"/>
+          <w:sz w:val="24"/>
+          <w:szCs w:val="24"/>
+        </w:rPr>
+        <w:t>component</w:t>
+      </w:r>
+      <w:proofErr w:type="gramEnd"/>
+      <w:r>
+        <w:rPr>
+          <w:rFonts w:ascii="Times New Roman" w:eastAsia="Times New Roman" w:hAnsi="Times New Roman" w:cs="Times New Roman"/>
+          <w:sz w:val="24"/>
+          <w:szCs w:val="24"/>
+        </w:rPr>
+        <w:t>, and so forth.   By default, only the components which have been ranked as a top 1 component in at least on</w:t>
+      </w:r>
+      <w:r>
+        <w:rPr>
+          <w:rFonts w:ascii="Times New Roman" w:eastAsia="Times New Roman" w:hAnsi="Times New Roman" w:cs="Times New Roman"/>
+          <w:sz w:val="24"/>
+          <w:szCs w:val="24"/>
+        </w:rPr>
+        <w:t>e</w:t>
+      </w:r>
+      <w:r>
+        <w:rPr>
+          <w:rFonts w:ascii="Times New Roman" w:eastAsia="Times New Roman" w:hAnsi="Times New Roman" w:cs="Times New Roman"/>
+          <w:sz w:val="24"/>
+          <w:szCs w:val="24"/>
+        </w:rPr>
+        <w:t xml:space="preserve"> scan are displayed.  </w:t>
+      </w:r>
+      <w:r>
+        <w:rPr>
+          <w:rFonts w:ascii="Times New Roman" w:eastAsia="Times New Roman" w:hAnsi="Times New Roman" w:cs="Times New Roman"/>
+          <w:sz w:val="24"/>
+          <w:szCs w:val="24"/>
+        </w:rPr>
+        <w:t xml:space="preserve">This can be changed by adjusting the spinner labeled “Show Top:” so that the top 2, 3, 4, and so forth components are displayed also.  The graph rapidly becomes too crowded to be useful, but occasional some insight can be gained by knowing which components are almost significant enough to be displayed by default.  </w:t>
       </w:r>
     </w:p>
     <w:p>

</xml_diff>

<commit_message>
document nearest point value display and toolbar addition
to composition graph
</commit_message>
<xml_diff>
--- a/openchrom/plugins/net.openchrom.msd.process.supplier.cms.documentation/CMS Workflow.docx
+++ b/openchrom/plugins/net.openchrom.msd.process.supplier.cms.documentation/CMS Workflow.docx
@@ -25,16 +25,7 @@
           <w:sz w:val="24"/>
           <w:szCs w:val="24"/>
         </w:rPr>
-        <w:t xml:space="preserve"> perspective in </w:t>
-      </w:r>
-      <w:proofErr w:type="spellStart"/>
-      <w:r>
-        <w:rPr>
-          <w:rFonts w:ascii="Times New Roman" w:eastAsia="Times New Roman" w:hAnsi="Times New Roman" w:cs="Times New Roman"/>
-          <w:sz w:val="24"/>
-          <w:szCs w:val="24"/>
-        </w:rPr>
-        <w:t>OPEN</w:t>
+        <w:t xml:space="preserve"> perspective in OPEN</w:t>
       </w:r>
       <w:r>
         <w:rPr>
@@ -44,34 +35,23 @@
         </w:rPr>
         <w:t>Chrom</w:t>
       </w:r>
-      <w:proofErr w:type="spellEnd"/>
-    </w:p>
-    <w:p>
-      <w:pPr>
-        <w:spacing w:after="240" w:line="240" w:lineRule="auto"/>
-        <w:rPr>
-          <w:rFonts w:ascii="Times New Roman" w:eastAsia="Times New Roman" w:hAnsi="Times New Roman" w:cs="Times New Roman"/>
-          <w:sz w:val="24"/>
-          <w:szCs w:val="24"/>
-        </w:rPr>
-      </w:pPr>
-      <w:proofErr w:type="spellStart"/>
-      <w:r>
-        <w:rPr>
-          <w:rFonts w:ascii="Times New Roman" w:eastAsia="Times New Roman" w:hAnsi="Times New Roman" w:cs="Times New Roman"/>
-          <w:sz w:val="24"/>
-          <w:szCs w:val="24"/>
-        </w:rPr>
-        <w:t>OPENChrom</w:t>
-      </w:r>
-      <w:proofErr w:type="spellEnd"/>
-      <w:r>
-        <w:rPr>
-          <w:rFonts w:ascii="Times New Roman" w:eastAsia="Times New Roman" w:hAnsi="Times New Roman" w:cs="Times New Roman"/>
-          <w:sz w:val="24"/>
-          <w:szCs w:val="24"/>
-        </w:rPr>
-        <w:t xml:space="preserve"> is an open source software package that is primarily used to analyze and visualize chromatography and mass spectrometry measurements.  It can be found at </w:t>
+    </w:p>
+    <w:p>
+      <w:pPr>
+        <w:spacing w:after="240" w:line="240" w:lineRule="auto"/>
+        <w:rPr>
+          <w:rFonts w:ascii="Times New Roman" w:eastAsia="Times New Roman" w:hAnsi="Times New Roman" w:cs="Times New Roman"/>
+          <w:sz w:val="24"/>
+          <w:szCs w:val="24"/>
+        </w:rPr>
+      </w:pPr>
+      <w:r>
+        <w:rPr>
+          <w:rFonts w:ascii="Times New Roman" w:eastAsia="Times New Roman" w:hAnsi="Times New Roman" w:cs="Times New Roman"/>
+          <w:sz w:val="24"/>
+          <w:szCs w:val="24"/>
+        </w:rPr>
+        <w:t xml:space="preserve">OPENChrom is an open source software package that is primarily used to analyze and visualize chromatography and mass spectrometry measurements.  It can be found at </w:t>
       </w:r>
       <w:hyperlink r:id="rId5" w:history="1">
         <w:r>
@@ -108,25 +88,7 @@
           <w:sz w:val="24"/>
           <w:szCs w:val="24"/>
         </w:rPr>
-        <w:t xml:space="preserve">The CMS Workflow perspective adds to </w:t>
-      </w:r>
-      <w:proofErr w:type="spellStart"/>
-      <w:r>
-        <w:rPr>
-          <w:rFonts w:ascii="Times New Roman" w:eastAsia="Times New Roman" w:hAnsi="Times New Roman" w:cs="Times New Roman"/>
-          <w:sz w:val="24"/>
-          <w:szCs w:val="24"/>
-        </w:rPr>
-        <w:t>OPENChrom</w:t>
-      </w:r>
-      <w:proofErr w:type="spellEnd"/>
-      <w:r>
-        <w:rPr>
-          <w:rFonts w:ascii="Times New Roman" w:eastAsia="Times New Roman" w:hAnsi="Times New Roman" w:cs="Times New Roman"/>
-          <w:sz w:val="24"/>
-          <w:szCs w:val="24"/>
-        </w:rPr>
-        <w:t xml:space="preserve"> the ability to decompose </w:t>
+        <w:t xml:space="preserve">The CMS Workflow perspective adds to OPENChrom the ability to decompose </w:t>
       </w:r>
       <w:r>
         <w:rPr>
@@ -270,25 +232,7 @@
           <w:sz w:val="24"/>
           <w:szCs w:val="24"/>
         </w:rPr>
-        <w:t xml:space="preserve">The decomposition result can be presented as either the partial pressure (in pressure units) or </w:t>
-      </w:r>
-      <w:proofErr w:type="spellStart"/>
-      <w:r>
-        <w:rPr>
-          <w:rFonts w:ascii="Times New Roman" w:eastAsia="Times New Roman" w:hAnsi="Times New Roman" w:cs="Times New Roman"/>
-          <w:sz w:val="24"/>
-          <w:szCs w:val="24"/>
-        </w:rPr>
-        <w:t>mol</w:t>
-      </w:r>
-      <w:proofErr w:type="spellEnd"/>
-      <w:r>
-        <w:rPr>
-          <w:rFonts w:ascii="Times New Roman" w:eastAsia="Times New Roman" w:hAnsi="Times New Roman" w:cs="Times New Roman"/>
-          <w:sz w:val="24"/>
-          <w:szCs w:val="24"/>
-        </w:rPr>
-        <w:t xml:space="preserve"> fraction (dimensionless) of each library component that is present in the unknown spectrum.  These results are displayed in the form of graphs presented on screen and </w:t>
+        <w:t xml:space="preserve">The decomposition result can be presented as either the partial pressure (in pressure units) or mol fraction (dimensionless) of each library component that is present in the unknown spectrum.  These results are displayed in the form of graphs presented on screen and </w:t>
       </w:r>
       <w:r>
         <w:rPr>
@@ -340,25 +284,7 @@
           <w:sz w:val="24"/>
           <w:szCs w:val="24"/>
         </w:rPr>
-        <w:t xml:space="preserve">Once files are in CMS format, start </w:t>
-      </w:r>
-      <w:proofErr w:type="spellStart"/>
-      <w:r>
-        <w:rPr>
-          <w:rFonts w:ascii="Times New Roman" w:eastAsia="Times New Roman" w:hAnsi="Times New Roman" w:cs="Times New Roman"/>
-          <w:sz w:val="24"/>
-          <w:szCs w:val="24"/>
-        </w:rPr>
-        <w:t>OPENChrom</w:t>
-      </w:r>
-      <w:proofErr w:type="spellEnd"/>
-      <w:r>
-        <w:rPr>
-          <w:rFonts w:ascii="Times New Roman" w:eastAsia="Times New Roman" w:hAnsi="Times New Roman" w:cs="Times New Roman"/>
-          <w:sz w:val="24"/>
-          <w:szCs w:val="24"/>
-        </w:rPr>
-        <w:t xml:space="preserve">.  At the startup screen, go to the &lt;Windows&gt; pull-down menu, select &lt;Perspective Switcher&gt;, scroll down and select the &lt;CMS Workflow&gt; perspective, and click OK.  </w:t>
+        <w:t xml:space="preserve">Once files are in CMS format, start OPENChrom.  At the startup screen, go to the &lt;Windows&gt; pull-down menu, select &lt;Perspective Switcher&gt;, scroll down and select the &lt;CMS Workflow&gt; perspective, and click OK.  </w:t>
       </w:r>
     </w:p>
     <w:p>
@@ -497,61 +423,25 @@
           <w:szCs w:val="24"/>
         </w:rPr>
         <w:lastRenderedPageBreak/>
-        <w:t xml:space="preserve">The rightmost view has a tab labeled “Compositions” and a tab labeled “Residual Correlations”.  The Compositions view is used to display the calculated composition results after </w:t>
-      </w:r>
-      <w:proofErr w:type="gramStart"/>
-      <w:r>
-        <w:rPr>
-          <w:rFonts w:ascii="Times New Roman" w:eastAsia="Times New Roman" w:hAnsi="Times New Roman" w:cs="Times New Roman"/>
-          <w:sz w:val="24"/>
-          <w:szCs w:val="24"/>
-        </w:rPr>
-        <w:t>a decomposition</w:t>
-      </w:r>
-      <w:proofErr w:type="gramEnd"/>
-      <w:r>
-        <w:rPr>
-          <w:rFonts w:ascii="Times New Roman" w:eastAsia="Times New Roman" w:hAnsi="Times New Roman" w:cs="Times New Roman"/>
-          <w:sz w:val="24"/>
-          <w:szCs w:val="24"/>
-        </w:rPr>
-        <w:t xml:space="preserve"> has been performed.  The Residual Correlations view is used to display a plot of how well the residual ion current spectra correlate with library components which were not included in the decomposition.  This can be helpful in identifying library components which appear to be present in the unknown spectra and should be considered in the decomposition.  </w:t>
-      </w:r>
-    </w:p>
-    <w:p>
-      <w:pPr>
-        <w:spacing w:after="240" w:line="240" w:lineRule="auto"/>
-        <w:rPr>
-          <w:rFonts w:ascii="Times New Roman" w:eastAsia="Times New Roman" w:hAnsi="Times New Roman" w:cs="Times New Roman"/>
-          <w:sz w:val="24"/>
-          <w:szCs w:val="24"/>
-        </w:rPr>
-      </w:pPr>
-      <w:r>
-        <w:rPr>
-          <w:rFonts w:ascii="Times New Roman" w:eastAsia="Times New Roman" w:hAnsi="Times New Roman" w:cs="Times New Roman"/>
-          <w:sz w:val="24"/>
-          <w:szCs w:val="24"/>
-        </w:rPr>
-        <w:t xml:space="preserve">To begin, select the Signals view and load the target unknown spectra file by clicking on the </w:t>
-      </w:r>
-      <w:proofErr w:type="spellStart"/>
-      <w:r>
-        <w:rPr>
-          <w:rFonts w:ascii="Times New Roman" w:eastAsia="Times New Roman" w:hAnsi="Times New Roman" w:cs="Times New Roman"/>
-          <w:sz w:val="24"/>
-          <w:szCs w:val="24"/>
-        </w:rPr>
-        <w:t>leftmost</w:t>
-      </w:r>
-      <w:proofErr w:type="spellEnd"/>
-      <w:r>
-        <w:rPr>
-          <w:rFonts w:ascii="Times New Roman" w:eastAsia="Times New Roman" w:hAnsi="Times New Roman" w:cs="Times New Roman"/>
-          <w:sz w:val="24"/>
-          <w:szCs w:val="24"/>
-        </w:rPr>
-        <w:t xml:space="preserve"> of the three buttons</w:t>
+        <w:t xml:space="preserve">The rightmost view has a tab labeled “Compositions” and a tab labeled “Residual Correlations”.  The Compositions view is used to display the calculated composition results after a decomposition has been performed.  The Residual Correlations view is used to display a plot of how well the residual ion current spectra correlate with library components which were not included in the decomposition.  This can be helpful in identifying library components which appear to be present in the unknown spectra and should be considered in the decomposition.  </w:t>
+      </w:r>
+    </w:p>
+    <w:p>
+      <w:pPr>
+        <w:spacing w:after="240" w:line="240" w:lineRule="auto"/>
+        <w:rPr>
+          <w:rFonts w:ascii="Times New Roman" w:eastAsia="Times New Roman" w:hAnsi="Times New Roman" w:cs="Times New Roman"/>
+          <w:sz w:val="24"/>
+          <w:szCs w:val="24"/>
+        </w:rPr>
+      </w:pPr>
+      <w:r>
+        <w:rPr>
+          <w:rFonts w:ascii="Times New Roman" w:eastAsia="Times New Roman" w:hAnsi="Times New Roman" w:cs="Times New Roman"/>
+          <w:sz w:val="24"/>
+          <w:szCs w:val="24"/>
+        </w:rPr>
+        <w:t>To begin, select the Signals view and load the target unknown spectra file by clicking on the leftmost of the three buttons</w:t>
       </w:r>
       <w:r>
         <w:rPr>
@@ -607,25 +497,7 @@
           <w:sz w:val="24"/>
           <w:szCs w:val="24"/>
         </w:rPr>
-        <w:t xml:space="preserve"> until the text “Select the *.</w:t>
-      </w:r>
-      <w:proofErr w:type="spellStart"/>
-      <w:r>
-        <w:rPr>
-          <w:rFonts w:ascii="Times New Roman" w:eastAsia="Times New Roman" w:hAnsi="Times New Roman" w:cs="Times New Roman"/>
-          <w:sz w:val="24"/>
-          <w:szCs w:val="24"/>
-        </w:rPr>
-        <w:t>cms</w:t>
-      </w:r>
-      <w:proofErr w:type="spellEnd"/>
-      <w:r>
-        <w:rPr>
-          <w:rFonts w:ascii="Times New Roman" w:eastAsia="Times New Roman" w:hAnsi="Times New Roman" w:cs="Times New Roman"/>
-          <w:sz w:val="24"/>
-          <w:szCs w:val="24"/>
-        </w:rPr>
-        <w:t xml:space="preserve"> spectra.” appears.  Browse to the target unknown spectra file, select it, and click Open.  The spectra </w:t>
+        <w:t xml:space="preserve"> until the text “Select the *.cms spectra.” appears.  Browse to the target unknown spectra file, select it, and click Open.  The spectra </w:t>
       </w:r>
       <w:r>
         <w:rPr>
@@ -701,7 +573,23 @@
           <w:sz w:val="24"/>
           <w:szCs w:val="24"/>
         </w:rPr>
-        <w:t xml:space="preserve">Library Spectra view and load the component library file by clicking on the button locate at the top right of the view.  This button can be identified by hovering the mouse cursor over the button </w:t>
+        <w:t>Library Spectra view and load the component library file by clicking on the button locate</w:t>
+      </w:r>
+      <w:r>
+        <w:rPr>
+          <w:rFonts w:ascii="Times New Roman" w:eastAsia="Times New Roman" w:hAnsi="Times New Roman" w:cs="Times New Roman"/>
+          <w:sz w:val="24"/>
+          <w:szCs w:val="24"/>
+        </w:rPr>
+        <w:t>d</w:t>
+      </w:r>
+      <w:r>
+        <w:rPr>
+          <w:rFonts w:ascii="Times New Roman" w:eastAsia="Times New Roman" w:hAnsi="Times New Roman" w:cs="Times New Roman"/>
+          <w:sz w:val="24"/>
+          <w:szCs w:val="24"/>
+        </w:rPr>
+        <w:t xml:space="preserve"> at the top right of the view.  This button can be identified by hovering the mouse cursor over the button </w:t>
       </w:r>
       <w:r>
         <w:rPr>
@@ -717,25 +605,7 @@
           <w:sz w:val="24"/>
           <w:szCs w:val="24"/>
         </w:rPr>
-        <w:t xml:space="preserve"> the text “Select the *.</w:t>
-      </w:r>
-      <w:proofErr w:type="spellStart"/>
-      <w:r>
-        <w:rPr>
-          <w:rFonts w:ascii="Times New Roman" w:eastAsia="Times New Roman" w:hAnsi="Times New Roman" w:cs="Times New Roman"/>
-          <w:sz w:val="24"/>
-          <w:szCs w:val="24"/>
-        </w:rPr>
-        <w:t>cms</w:t>
-      </w:r>
-      <w:proofErr w:type="spellEnd"/>
-      <w:r>
-        <w:rPr>
-          <w:rFonts w:ascii="Times New Roman" w:eastAsia="Times New Roman" w:hAnsi="Times New Roman" w:cs="Times New Roman"/>
-          <w:sz w:val="24"/>
-          <w:szCs w:val="24"/>
-        </w:rPr>
-        <w:t xml:space="preserve"> library file.” appears.  Browse to the library file, select it, and click Open.  The Library file will load and the fully qualified file name will appear in the text box to the left.  A list of the library components by name will appear below.  </w:t>
+        <w:t xml:space="preserve"> the text “Select the *.cms library file.” appears.  Browse to the library file, select it, and click Open.  The Library file will load and the fully qualified file name will appear in the text box to the left.  A list of the library components by name will appear below.  </w:t>
       </w:r>
     </w:p>
     <w:p>
@@ -771,25 +641,7 @@
           <w:sz w:val="24"/>
           <w:szCs w:val="24"/>
         </w:rPr>
-        <w:t xml:space="preserve">After all the library components have been selected, go back to the Signals view and click on the Decompose button, the middle of the three buttons located at the top of the view.  This button can be identified by </w:t>
-      </w:r>
-      <w:proofErr w:type="gramStart"/>
-      <w:r>
-        <w:rPr>
-          <w:rFonts w:ascii="Times New Roman" w:eastAsia="Times New Roman" w:hAnsi="Times New Roman" w:cs="Times New Roman"/>
-          <w:sz w:val="24"/>
-          <w:szCs w:val="24"/>
-        </w:rPr>
-        <w:t>hovering</w:t>
-      </w:r>
-      <w:proofErr w:type="gramEnd"/>
-      <w:r>
-        <w:rPr>
-          <w:rFonts w:ascii="Times New Roman" w:eastAsia="Times New Roman" w:hAnsi="Times New Roman" w:cs="Times New Roman"/>
-          <w:sz w:val="24"/>
-          <w:szCs w:val="24"/>
-        </w:rPr>
-        <w:t xml:space="preserve"> the mouse cursor over the button until the text “Decompose the selected CMS spectra.” appears.  </w:t>
+        <w:t xml:space="preserve">After all the library components have been selected, go back to the Signals view and click on the Decompose button, the middle of the three buttons located at the top of the view.  This button can be identified by hovering the mouse cursor over the button until the text “Decompose the selected CMS spectra.” appears.  </w:t>
       </w:r>
       <w:r>
         <w:rPr>
@@ -916,35 +768,7 @@
           <w:sz w:val="24"/>
           <w:szCs w:val="24"/>
         </w:rPr>
-        <w:t>Normally, a weighted least squares fit is performed where the errors are weighted by multiplying by 1/</w:t>
-      </w:r>
-      <w:proofErr w:type="spellStart"/>
-      <w:proofErr w:type="gramStart"/>
-      <w:r>
-        <w:rPr>
-          <w:rFonts w:ascii="Times New Roman" w:eastAsia="Times New Roman" w:hAnsi="Times New Roman" w:cs="Times New Roman"/>
-          <w:sz w:val="24"/>
-          <w:szCs w:val="24"/>
-        </w:rPr>
-        <w:t>sqrt</w:t>
-      </w:r>
-      <w:proofErr w:type="spellEnd"/>
-      <w:r>
-        <w:rPr>
-          <w:rFonts w:ascii="Times New Roman" w:eastAsia="Times New Roman" w:hAnsi="Times New Roman" w:cs="Times New Roman"/>
-          <w:sz w:val="24"/>
-          <w:szCs w:val="24"/>
-        </w:rPr>
-        <w:t>(</w:t>
-      </w:r>
-      <w:proofErr w:type="gramEnd"/>
-      <w:r>
-        <w:rPr>
-          <w:rFonts w:ascii="Times New Roman" w:eastAsia="Times New Roman" w:hAnsi="Times New Roman" w:cs="Times New Roman"/>
-          <w:sz w:val="24"/>
-          <w:szCs w:val="24"/>
-        </w:rPr>
-        <w:t xml:space="preserve">abs(signal)).  This weighting is done to increase the significance of small signals so that they do not get lost in comparison with large signals.  Error weighted least squares is necessary when the signals </w:t>
+        <w:t xml:space="preserve">Normally, a weighted least squares fit is performed where the errors are weighted by multiplying by 1/sqrt(abs(signal)).  This weighting is done to increase the significance of small signals so that they do not get lost in comparison with large signals.  Error weighted least squares is necessary when the signals </w:t>
       </w:r>
       <w:r>
         <w:rPr>
@@ -986,25 +810,7 @@
           <w:sz w:val="24"/>
           <w:szCs w:val="24"/>
         </w:rPr>
-        <w:t xml:space="preserve">Sometimes a mass spectrometer can have a small offset signal present.  This offset signal represents an error and biases the ion current measurement either positive or negative relative to the actual ion current.  This can result in ion current measurements that are </w:t>
-      </w:r>
-      <w:proofErr w:type="gramStart"/>
-      <w:r>
-        <w:rPr>
-          <w:rFonts w:ascii="Times New Roman" w:eastAsia="Times New Roman" w:hAnsi="Times New Roman" w:cs="Times New Roman"/>
-          <w:sz w:val="24"/>
-          <w:szCs w:val="24"/>
-        </w:rPr>
-        <w:t>either too</w:t>
-      </w:r>
-      <w:proofErr w:type="gramEnd"/>
-      <w:r>
-        <w:rPr>
-          <w:rFonts w:ascii="Times New Roman" w:eastAsia="Times New Roman" w:hAnsi="Times New Roman" w:cs="Times New Roman"/>
-          <w:sz w:val="24"/>
-          <w:szCs w:val="24"/>
-        </w:rPr>
-        <w:t xml:space="preserve"> low, even negative, or too high compared with the actual ion current.  By checking the “Apply Zero Correction” checkbox, an attempt is made to compensate for offset signal errors using the following approach.  For every spectrum in the spectra file, the ion current measurement</w:t>
+        <w:t>Sometimes a mass spectrometer can have a small offset signal present.  This offset signal represents an error and biases the ion current measurement either positive or negative relative to the actual ion current.  This can result in ion current measurements that are either too low, even negative, or too high compared with the actual ion current.  By checking the “Apply Zero Correction” checkbox, an attempt is made to compensate for offset signal errors using the following approach.  For every spectrum in the spectra file, the ion current measurement</w:t>
       </w:r>
       <w:r>
         <w:rPr>
@@ -1052,121 +858,226 @@
           <w:sz w:val="24"/>
           <w:szCs w:val="24"/>
         </w:rPr>
-        <w:t xml:space="preserve">and the ion current </w:t>
+        <w:t xml:space="preserve">and the ion current measurement that has the median value is subtracted from all the ion current measurements in the spectrum.  For most gas mass spectra, ions are absent at masses 5, 6, and 7 so that the actual ion current for these masses is zero and the measurement represents the offset signal.  The median value is selected in an attempt to avoid choosing an anomalous signal offset.  </w:t>
+      </w:r>
+      <w:r>
+        <w:rPr>
+          <w:rFonts w:ascii="Times New Roman" w:eastAsia="Times New Roman" w:hAnsi="Times New Roman" w:cs="Times New Roman"/>
+          <w:sz w:val="24"/>
+          <w:szCs w:val="24"/>
+        </w:rPr>
+        <w:t xml:space="preserve">Checking the “Apply Zero Correction” checkbox only adjusts the mass spectra signals and invalidates any previous decomposition results.  The decomposition must then be repeated using the adjusted mass spectra signals.  </w:t>
+      </w:r>
+    </w:p>
+    <w:p>
+      <w:pPr>
+        <w:spacing w:after="240" w:line="240" w:lineRule="auto"/>
+        <w:rPr>
+          <w:rFonts w:ascii="Times New Roman" w:eastAsia="Times New Roman" w:hAnsi="Times New Roman" w:cs="Times New Roman"/>
+          <w:sz w:val="24"/>
+          <w:szCs w:val="24"/>
+        </w:rPr>
+      </w:pPr>
+      <w:r>
+        <w:rPr>
+          <w:rFonts w:ascii="Times New Roman" w:eastAsia="Times New Roman" w:hAnsi="Times New Roman" w:cs="Times New Roman"/>
+          <w:sz w:val="24"/>
+          <w:szCs w:val="24"/>
+        </w:rPr>
+        <w:t xml:space="preserve">When the decomposition process completes, the graphs in the “Compositions” and “Residual Correlations” views update.  </w:t>
+      </w:r>
+    </w:p>
+    <w:p>
+      <w:pPr>
+        <w:spacing w:after="240" w:line="240" w:lineRule="auto"/>
+        <w:rPr>
+          <w:rFonts w:ascii="Times New Roman" w:eastAsia="Times New Roman" w:hAnsi="Times New Roman" w:cs="Times New Roman"/>
+          <w:sz w:val="24"/>
+          <w:szCs w:val="24"/>
+        </w:rPr>
+      </w:pPr>
+      <w:r>
+        <w:rPr>
+          <w:rFonts w:ascii="Times New Roman" w:eastAsia="Times New Roman" w:hAnsi="Times New Roman" w:cs="Times New Roman"/>
+          <w:sz w:val="24"/>
+          <w:szCs w:val="24"/>
+        </w:rPr>
+        <w:t xml:space="preserve">The Compositions view shows the calculated composition as a function of either time or scan number as selected by the “Use ETimes” checkbox in the Signals view.  The composition units can be changed between Partial Pressure, Mol Fraction, and Library Fraction by checking the appropriate checkbox.  For Partial Pressure units, the compositions are presented as the partial pressure of each component using the pressure units that were given in the SPUNITS field in the unknown spectra file.  When the source pressure varies between scans, it can be useful to display composition in mol fraction where the component partial pressures are divided by the source pressure.  When source pressure information is lacking, then compositions are displayed in units of Library Fraction.  Library Fraction units are dimensionless and represent the </w:t>
+      </w:r>
+      <w:r>
+        <w:rPr>
+          <w:rFonts w:ascii="Times New Roman" w:eastAsia="Times New Roman" w:hAnsi="Times New Roman" w:cs="Times New Roman"/>
+          <w:sz w:val="24"/>
+          <w:szCs w:val="24"/>
+        </w:rPr>
+        <w:t xml:space="preserve">number by which the ion currents in the library component spectrum are multiplied to account for their </w:t>
+      </w:r>
+      <w:r>
+        <w:rPr>
+          <w:rFonts w:ascii="Times New Roman" w:eastAsia="Times New Roman" w:hAnsi="Times New Roman" w:cs="Times New Roman"/>
+          <w:sz w:val="24"/>
+          <w:szCs w:val="24"/>
+        </w:rPr>
+        <w:lastRenderedPageBreak/>
+        <w:t xml:space="preserve">contribution to the ion current calculated in the solution.  It is this calculated ion current which gets subtracted from the original spectrum ion current to generate the residual ion current.  </w:t>
+      </w:r>
+    </w:p>
+    <w:p>
+      <w:pPr>
+        <w:spacing w:after="240" w:line="240" w:lineRule="auto"/>
+        <w:rPr>
+          <w:rFonts w:ascii="Times New Roman" w:eastAsia="Times New Roman" w:hAnsi="Times New Roman" w:cs="Times New Roman"/>
+          <w:sz w:val="24"/>
+          <w:szCs w:val="24"/>
+        </w:rPr>
+      </w:pPr>
+      <w:r>
+        <w:rPr>
+          <w:rFonts w:ascii="Times New Roman" w:eastAsia="Times New Roman" w:hAnsi="Times New Roman" w:cs="Times New Roman"/>
+          <w:sz w:val="24"/>
+          <w:szCs w:val="24"/>
+        </w:rPr>
+        <w:t xml:space="preserve">When the composition results are near zero, it can be hard to see in a linear plot.  By checking the “Use Offset Log Scale” checkbox, the Y-axis is converted to log scale and a small offset is added so that any negative or zero signal values are still displayed on the graph.  The value of the small offset is also shown as a horizontal line on the graph and its numerical value is shown in the legend.  The “Use Offset Log Scale” checkbox only affects how results are displayed in the compositions plot, the text tables in the Console view are unchanged.  </w:t>
+      </w:r>
+    </w:p>
+    <w:p>
+      <w:pPr>
+        <w:spacing w:after="240" w:line="240" w:lineRule="auto"/>
+        <w:rPr>
+          <w:rFonts w:ascii="Times New Roman" w:eastAsia="Times New Roman" w:hAnsi="Times New Roman" w:cs="Times New Roman"/>
+          <w:sz w:val="24"/>
+          <w:szCs w:val="24"/>
+        </w:rPr>
+      </w:pPr>
+      <w:r>
+        <w:rPr>
+          <w:rFonts w:ascii="Times New Roman" w:eastAsia="Times New Roman" w:hAnsi="Times New Roman" w:cs="Times New Roman"/>
+          <w:sz w:val="24"/>
+          <w:szCs w:val="24"/>
+        </w:rPr>
+        <w:t xml:space="preserve">The text box located below the “Use Offset Log Scale” checkbox can be used to change the small offset when needed to better show the compositions.  Just change the default value to something slightly lower or higher and the graph will update automatically.  Keep adjusting the offset value until you are satisfied with the result.  </w:t>
+      </w:r>
+      <w:r>
+        <w:rPr>
+          <w:rFonts w:ascii="Times New Roman" w:eastAsia="Times New Roman" w:hAnsi="Times New Roman" w:cs="Times New Roman"/>
+          <w:sz w:val="24"/>
+          <w:szCs w:val="24"/>
+        </w:rPr>
+        <w:t xml:space="preserve">Un-checking the “Use Offset Log Scale” checkbox will return to the default linear Y-axis and checking the “Use Offset Log Scale” checkbox again will restore the default offset.  </w:t>
+      </w:r>
+    </w:p>
+    <w:p>
+      <w:pPr>
+        <w:spacing w:after="240" w:line="240" w:lineRule="auto"/>
+        <w:rPr>
+          <w:rFonts w:ascii="Times New Roman" w:eastAsia="Times New Roman" w:hAnsi="Times New Roman" w:cs="Times New Roman"/>
+          <w:sz w:val="24"/>
+          <w:szCs w:val="24"/>
+        </w:rPr>
+      </w:pPr>
+      <w:r>
+        <w:rPr>
+          <w:rFonts w:ascii="Times New Roman" w:eastAsia="Times New Roman" w:hAnsi="Times New Roman" w:cs="Times New Roman"/>
+          <w:sz w:val="24"/>
+          <w:szCs w:val="24"/>
+        </w:rPr>
+        <w:t xml:space="preserve">It is useful to know the values for individual data points in the composition graph.  When the mouse cursor is hovered in the plot area, the location of the nearest composition data point is located and a line is drawn from the mouse cursor to the data point.  In addition, the numerical values of its x and y coordinates as well as its legend value are displayed in a text box above the plot area.  The values in the text box are separated by a tab “\t” character.  By rapidly moving the mouse off of the plot area, the contents of the text box can be selected, copied, and pasted into a spreadsheet for further analysis if desired.  </w:t>
+      </w:r>
+    </w:p>
+    <w:p>
+      <w:pPr>
+        <w:spacing w:after="240" w:line="240" w:lineRule="auto"/>
+        <w:rPr>
+          <w:rFonts w:ascii="Times New Roman" w:eastAsia="Times New Roman" w:hAnsi="Times New Roman" w:cs="Times New Roman"/>
+          <w:sz w:val="24"/>
+          <w:szCs w:val="24"/>
+        </w:rPr>
+      </w:pPr>
+      <w:r>
+        <w:rPr>
+          <w:rFonts w:ascii="Times New Roman" w:eastAsia="Times New Roman" w:hAnsi="Times New Roman" w:cs="Times New Roman"/>
+          <w:sz w:val="24"/>
+          <w:szCs w:val="24"/>
+        </w:rPr>
+        <w:t>A toolbar is provided just above the plot area.  The purpose of each icon in the tool bar is described when the mouse cursor is hovered above the tool icon.  Tools are provided to perform various zoom functions, to change the x and y axis scaling and display, to change the appearance of the composition traces</w:t>
+      </w:r>
+      <w:r>
+        <w:rPr>
+          <w:rFonts w:ascii="Times New Roman" w:eastAsia="Times New Roman" w:hAnsi="Times New Roman" w:cs="Times New Roman"/>
+          <w:sz w:val="24"/>
+          <w:szCs w:val="24"/>
+        </w:rPr>
+        <w:t xml:space="preserve">, and to save an image of the graph to a file in png format.  </w:t>
       </w:r>
       <w:bookmarkStart w:id="0" w:name="_GoBack"/>
       <w:bookmarkEnd w:id="0"/>
-      <w:r>
-        <w:rPr>
-          <w:rFonts w:ascii="Times New Roman" w:eastAsia="Times New Roman" w:hAnsi="Times New Roman" w:cs="Times New Roman"/>
-          <w:sz w:val="24"/>
-          <w:szCs w:val="24"/>
-        </w:rPr>
-        <w:t xml:space="preserve">measurement that has the median value is subtracted from all the ion current measurements in the spectrum.  For most gas mass spectra, ions are absent at masses 5, 6, and 7 so that the actual ion current for these masses is zero and the measurement represents the offset signal.  The median value is selected in an attempt to avoid choosing an anomalous signal offset.  </w:t>
-      </w:r>
-      <w:r>
-        <w:rPr>
-          <w:rFonts w:ascii="Times New Roman" w:eastAsia="Times New Roman" w:hAnsi="Times New Roman" w:cs="Times New Roman"/>
-          <w:sz w:val="24"/>
-          <w:szCs w:val="24"/>
-        </w:rPr>
-        <w:t>C</w:t>
-      </w:r>
-      <w:r>
-        <w:rPr>
-          <w:rFonts w:ascii="Times New Roman" w:eastAsia="Times New Roman" w:hAnsi="Times New Roman" w:cs="Times New Roman"/>
-          <w:sz w:val="24"/>
-          <w:szCs w:val="24"/>
-        </w:rPr>
-        <w:t>hecking the “Apply Zero Correction” checkbox</w:t>
-      </w:r>
-      <w:r>
-        <w:rPr>
-          <w:rFonts w:ascii="Times New Roman" w:eastAsia="Times New Roman" w:hAnsi="Times New Roman" w:cs="Times New Roman"/>
-          <w:sz w:val="24"/>
-          <w:szCs w:val="24"/>
-        </w:rPr>
-        <w:t xml:space="preserve"> only adjusts the mass spectra signals and invalidates any previous decomposition results.  The decomposition must then be repeated using the adjusted mass spectra signals.  </w:t>
-      </w:r>
-    </w:p>
-    <w:p>
-      <w:pPr>
-        <w:spacing w:after="240" w:line="240" w:lineRule="auto"/>
-        <w:rPr>
-          <w:rFonts w:ascii="Times New Roman" w:eastAsia="Times New Roman" w:hAnsi="Times New Roman" w:cs="Times New Roman"/>
-          <w:sz w:val="24"/>
-          <w:szCs w:val="24"/>
-        </w:rPr>
-      </w:pPr>
-      <w:r>
-        <w:rPr>
-          <w:rFonts w:ascii="Times New Roman" w:eastAsia="Times New Roman" w:hAnsi="Times New Roman" w:cs="Times New Roman"/>
-          <w:sz w:val="24"/>
-          <w:szCs w:val="24"/>
-        </w:rPr>
-        <w:t xml:space="preserve">When the decomposition process completes, the graphs in the “Compositions” and “Residual Correlations” views update.  </w:t>
-      </w:r>
-    </w:p>
-    <w:p>
-      <w:pPr>
-        <w:spacing w:after="240" w:line="240" w:lineRule="auto"/>
-        <w:rPr>
-          <w:rFonts w:ascii="Times New Roman" w:eastAsia="Times New Roman" w:hAnsi="Times New Roman" w:cs="Times New Roman"/>
-          <w:sz w:val="24"/>
-          <w:szCs w:val="24"/>
-        </w:rPr>
-      </w:pPr>
-      <w:r>
-        <w:rPr>
-          <w:rFonts w:ascii="Times New Roman" w:eastAsia="Times New Roman" w:hAnsi="Times New Roman" w:cs="Times New Roman"/>
-          <w:sz w:val="24"/>
-          <w:szCs w:val="24"/>
-        </w:rPr>
-        <w:t xml:space="preserve">The Compositions view shows the calculated composition as a function of either time or scan number as selected by the “Use ETimes” checkbox in the Signals view.  The composition units can be changed between Partial Pressure, </w:t>
-      </w:r>
-      <w:proofErr w:type="spellStart"/>
-      <w:r>
-        <w:rPr>
-          <w:rFonts w:ascii="Times New Roman" w:eastAsia="Times New Roman" w:hAnsi="Times New Roman" w:cs="Times New Roman"/>
-          <w:sz w:val="24"/>
-          <w:szCs w:val="24"/>
-        </w:rPr>
-        <w:t>Mol</w:t>
-      </w:r>
-      <w:proofErr w:type="spellEnd"/>
-      <w:r>
-        <w:rPr>
-          <w:rFonts w:ascii="Times New Roman" w:eastAsia="Times New Roman" w:hAnsi="Times New Roman" w:cs="Times New Roman"/>
-          <w:sz w:val="24"/>
-          <w:szCs w:val="24"/>
-        </w:rPr>
-        <w:t xml:space="preserve"> Fraction, and Library Fraction by checking the appropriate checkbox.  For Partial Pressure units, the compositions are presented as the partial pressure of each component using the pressure units that were given in the SPUNITS field in the unknown spectra file.  When the source pressure varies between scans, it can be useful to display composition in </w:t>
-      </w:r>
-      <w:proofErr w:type="spellStart"/>
-      <w:r>
-        <w:rPr>
-          <w:rFonts w:ascii="Times New Roman" w:eastAsia="Times New Roman" w:hAnsi="Times New Roman" w:cs="Times New Roman"/>
-          <w:sz w:val="24"/>
-          <w:szCs w:val="24"/>
-        </w:rPr>
-        <w:t>mol</w:t>
-      </w:r>
-      <w:proofErr w:type="spellEnd"/>
-      <w:r>
-        <w:rPr>
-          <w:rFonts w:ascii="Times New Roman" w:eastAsia="Times New Roman" w:hAnsi="Times New Roman" w:cs="Times New Roman"/>
-          <w:sz w:val="24"/>
-          <w:szCs w:val="24"/>
-        </w:rPr>
-        <w:t xml:space="preserve"> fraction where the component partial pressures are divided by the source pressure.  When source pressure information is lacking, then compositions are displayed in units of Library Fraction.  Library Fraction units are dimensionless and represent the </w:t>
-      </w:r>
-      <w:r>
-        <w:rPr>
-          <w:rFonts w:ascii="Times New Roman" w:eastAsia="Times New Roman" w:hAnsi="Times New Roman" w:cs="Times New Roman"/>
-          <w:sz w:val="24"/>
-          <w:szCs w:val="24"/>
-        </w:rPr>
-        <w:t xml:space="preserve">number by which the ion currents in the library component spectrum are multiplied to account for their </w:t>
+    </w:p>
+    <w:p>
+      <w:pPr>
+        <w:spacing w:after="240" w:line="240" w:lineRule="auto"/>
+        <w:rPr>
+          <w:rFonts w:ascii="Times New Roman" w:eastAsia="Times New Roman" w:hAnsi="Times New Roman" w:cs="Times New Roman"/>
+          <w:sz w:val="24"/>
+          <w:szCs w:val="24"/>
+        </w:rPr>
+      </w:pPr>
+      <w:r>
+        <w:rPr>
+          <w:rFonts w:ascii="Times New Roman" w:eastAsia="Times New Roman" w:hAnsi="Times New Roman" w:cs="Times New Roman"/>
+          <w:sz w:val="24"/>
+          <w:szCs w:val="24"/>
+        </w:rPr>
+        <w:t xml:space="preserve">The Residual Correlations view shows the calculated correlation coefficient for library components which were not part of the decomposition with the residual ion current.  The correlation coefficient ranges from +1 to -1.  A value near +1 indicates a high degree of correlation and suggests that this component may be present in the residual spectrum.  To test this possibility, just include the component in the Library Spectra view and run the decomposition again.  </w:t>
+      </w:r>
+      <w:r>
+        <w:rPr>
+          <w:rFonts w:ascii="Times New Roman" w:eastAsia="Times New Roman" w:hAnsi="Times New Roman" w:cs="Times New Roman"/>
+          <w:sz w:val="24"/>
+          <w:szCs w:val="24"/>
+        </w:rPr>
+        <w:t xml:space="preserve">The Residual Correlations tends to show false positives, particularly when library components are similar.  The analyst will need to consider the likelihood of components actually being present when judging whether or not to include a component in the decomposition.  </w:t>
+      </w:r>
+    </w:p>
+    <w:p>
+      <w:pPr>
+        <w:spacing w:after="240" w:line="240" w:lineRule="auto"/>
+        <w:rPr>
+          <w:rFonts w:ascii="Times New Roman" w:eastAsia="Times New Roman" w:hAnsi="Times New Roman" w:cs="Times New Roman"/>
+          <w:sz w:val="24"/>
+          <w:szCs w:val="24"/>
+        </w:rPr>
+      </w:pPr>
+      <w:r>
+        <w:rPr>
+          <w:rFonts w:ascii="Times New Roman" w:eastAsia="Times New Roman" w:hAnsi="Times New Roman" w:cs="Times New Roman"/>
+          <w:sz w:val="24"/>
+          <w:szCs w:val="24"/>
+        </w:rPr>
+        <w:t>Components are selected for display in the Residual Correlations view depending on whether or not their correlation value has ever been among the topmost values for any scan.  For each scan, the correlation values are sorted from highest to lowest.  The component with the highest correlation value becomes the top 1 component for that scan.  The component with the next highest correlation value becomes the top 2 component, and so forth.   By default, only the components which have been ranked as a top 1 component in at least on</w:t>
+      </w:r>
+      <w:r>
+        <w:rPr>
+          <w:rFonts w:ascii="Times New Roman" w:eastAsia="Times New Roman" w:hAnsi="Times New Roman" w:cs="Times New Roman"/>
+          <w:sz w:val="24"/>
+          <w:szCs w:val="24"/>
+        </w:rPr>
+        <w:t>e</w:t>
+      </w:r>
+      <w:r>
+        <w:rPr>
+          <w:rFonts w:ascii="Times New Roman" w:eastAsia="Times New Roman" w:hAnsi="Times New Roman" w:cs="Times New Roman"/>
+          <w:sz w:val="24"/>
+          <w:szCs w:val="24"/>
+        </w:rPr>
+        <w:t xml:space="preserve"> scan are displayed.  </w:t>
+      </w:r>
+      <w:r>
+        <w:rPr>
+          <w:rFonts w:ascii="Times New Roman" w:eastAsia="Times New Roman" w:hAnsi="Times New Roman" w:cs="Times New Roman"/>
+          <w:sz w:val="24"/>
+          <w:szCs w:val="24"/>
+        </w:rPr>
+        <w:t xml:space="preserve">This can be changed by adjusting the spinner labeled “Show Top:” so that the top 2, 3, 4, and so </w:t>
       </w:r>
       <w:r>
         <w:rPr>
@@ -1175,137 +1086,7 @@
           <w:szCs w:val="24"/>
         </w:rPr>
         <w:lastRenderedPageBreak/>
-        <w:t xml:space="preserve">contribution to the ion current calculated in the solution.  It is this calculated ion current which gets subtracted from the original spectrum ion current to generate the residual ion current.  </w:t>
-      </w:r>
-    </w:p>
-    <w:p>
-      <w:pPr>
-        <w:spacing w:after="240" w:line="240" w:lineRule="auto"/>
-        <w:rPr>
-          <w:rFonts w:ascii="Times New Roman" w:eastAsia="Times New Roman" w:hAnsi="Times New Roman" w:cs="Times New Roman"/>
-          <w:sz w:val="24"/>
-          <w:szCs w:val="24"/>
-        </w:rPr>
-      </w:pPr>
-      <w:r>
-        <w:rPr>
-          <w:rFonts w:ascii="Times New Roman" w:eastAsia="Times New Roman" w:hAnsi="Times New Roman" w:cs="Times New Roman"/>
-          <w:sz w:val="24"/>
-          <w:szCs w:val="24"/>
-        </w:rPr>
-        <w:t xml:space="preserve">When the composition results are near zero, it can be hard to see in a linear plot.  By checking the “Use Offset Log Scale” checkbox, the Y-axis is converted to log scale and a small offset is added so that any negative or zero signal values are still displayed on the graph.  The value of the small offset is also shown as a horizontal line on the graph and its numerical value is shown in the legend.  The “Use Offset Log Scale” checkbox only affects how results are displayed in the compositions plot, the text tables in the Console view are unchanged.  </w:t>
-      </w:r>
-    </w:p>
-    <w:p>
-      <w:pPr>
-        <w:spacing w:after="240" w:line="240" w:lineRule="auto"/>
-        <w:rPr>
-          <w:rFonts w:ascii="Times New Roman" w:eastAsia="Times New Roman" w:hAnsi="Times New Roman" w:cs="Times New Roman"/>
-          <w:sz w:val="24"/>
-          <w:szCs w:val="24"/>
-        </w:rPr>
-      </w:pPr>
-      <w:r>
-        <w:rPr>
-          <w:rFonts w:ascii="Times New Roman" w:eastAsia="Times New Roman" w:hAnsi="Times New Roman" w:cs="Times New Roman"/>
-          <w:sz w:val="24"/>
-          <w:szCs w:val="24"/>
-        </w:rPr>
-        <w:t xml:space="preserve">The text box located below the “Use Offset Log Scale” checkbox can be used to change the small offset when needed to better show the compositions.  Just change the default value to something slightly lower or higher and the graph will update automatically.  Keep adjusting the offset value until you are satisfied with the result.  </w:t>
-      </w:r>
-      <w:r>
-        <w:rPr>
-          <w:rFonts w:ascii="Times New Roman" w:eastAsia="Times New Roman" w:hAnsi="Times New Roman" w:cs="Times New Roman"/>
-          <w:sz w:val="24"/>
-          <w:szCs w:val="24"/>
-        </w:rPr>
-        <w:t xml:space="preserve">Un-checking the “Use Offset Log Scale” checkbox will return to the default linear Y-axis and checking the “Use Offset Log Scale” checkbox again will restore the default offset.  </w:t>
-      </w:r>
-    </w:p>
-    <w:p>
-      <w:pPr>
-        <w:spacing w:after="240" w:line="240" w:lineRule="auto"/>
-        <w:rPr>
-          <w:rFonts w:ascii="Times New Roman" w:eastAsia="Times New Roman" w:hAnsi="Times New Roman" w:cs="Times New Roman"/>
-          <w:sz w:val="24"/>
-          <w:szCs w:val="24"/>
-        </w:rPr>
-      </w:pPr>
-      <w:r>
-        <w:rPr>
-          <w:rFonts w:ascii="Times New Roman" w:eastAsia="Times New Roman" w:hAnsi="Times New Roman" w:cs="Times New Roman"/>
-          <w:sz w:val="24"/>
-          <w:szCs w:val="24"/>
-        </w:rPr>
-        <w:t xml:space="preserve">The Residual Correlations view shows the calculated correlation coefficient for library components which were not part of the decomposition with the residual ion current.  The correlation coefficient ranges from +1 to -1.  A value near +1 indicates a high degree of correlation and suggests that this component may be present in the residual spectrum.  To test this possibility, just include the component in the Library Spectra view and run the decomposition again.  </w:t>
-      </w:r>
-      <w:r>
-        <w:rPr>
-          <w:rFonts w:ascii="Times New Roman" w:eastAsia="Times New Roman" w:hAnsi="Times New Roman" w:cs="Times New Roman"/>
-          <w:sz w:val="24"/>
-          <w:szCs w:val="24"/>
-        </w:rPr>
-        <w:t xml:space="preserve">The Residual Correlations tends to show false positives, particularly when library components are similar.  The analyst will need to consider the likelihood of components actually being present when judging whether or not to include a component in the decomposition.  </w:t>
-      </w:r>
-    </w:p>
-    <w:p>
-      <w:pPr>
-        <w:spacing w:after="240" w:line="240" w:lineRule="auto"/>
-        <w:rPr>
-          <w:rFonts w:ascii="Times New Roman" w:eastAsia="Times New Roman" w:hAnsi="Times New Roman" w:cs="Times New Roman"/>
-          <w:sz w:val="24"/>
-          <w:szCs w:val="24"/>
-        </w:rPr>
-      </w:pPr>
-      <w:r>
-        <w:rPr>
-          <w:rFonts w:ascii="Times New Roman" w:eastAsia="Times New Roman" w:hAnsi="Times New Roman" w:cs="Times New Roman"/>
-          <w:sz w:val="24"/>
-          <w:szCs w:val="24"/>
-        </w:rPr>
-        <w:t xml:space="preserve">Components are selected for display in the Residual Correlations view depending on whether or not their correlation value has ever been among the topmost values for any scan.  For each scan, the correlation values are sorted from highest to lowest.  The component with the highest correlation value becomes the top 1 component for that scan.  The component with the next highest correlation value becomes the top 2 </w:t>
-      </w:r>
-      <w:proofErr w:type="gramStart"/>
-      <w:r>
-        <w:rPr>
-          <w:rFonts w:ascii="Times New Roman" w:eastAsia="Times New Roman" w:hAnsi="Times New Roman" w:cs="Times New Roman"/>
-          <w:sz w:val="24"/>
-          <w:szCs w:val="24"/>
-        </w:rPr>
-        <w:t>component</w:t>
-      </w:r>
-      <w:proofErr w:type="gramEnd"/>
-      <w:r>
-        <w:rPr>
-          <w:rFonts w:ascii="Times New Roman" w:eastAsia="Times New Roman" w:hAnsi="Times New Roman" w:cs="Times New Roman"/>
-          <w:sz w:val="24"/>
-          <w:szCs w:val="24"/>
-        </w:rPr>
-        <w:t>, and so forth.   By default, only the components which have been ranked as a top 1 component in at least on</w:t>
-      </w:r>
-      <w:r>
-        <w:rPr>
-          <w:rFonts w:ascii="Times New Roman" w:eastAsia="Times New Roman" w:hAnsi="Times New Roman" w:cs="Times New Roman"/>
-          <w:sz w:val="24"/>
-          <w:szCs w:val="24"/>
-        </w:rPr>
-        <w:t>e</w:t>
-      </w:r>
-      <w:r>
-        <w:rPr>
-          <w:rFonts w:ascii="Times New Roman" w:eastAsia="Times New Roman" w:hAnsi="Times New Roman" w:cs="Times New Roman"/>
-          <w:sz w:val="24"/>
-          <w:szCs w:val="24"/>
-        </w:rPr>
-        <w:t xml:space="preserve"> scan are displayed.  </w:t>
-      </w:r>
-      <w:r>
-        <w:rPr>
-          <w:rFonts w:ascii="Times New Roman" w:eastAsia="Times New Roman" w:hAnsi="Times New Roman" w:cs="Times New Roman"/>
-          <w:sz w:val="24"/>
-          <w:szCs w:val="24"/>
-        </w:rPr>
-        <w:t xml:space="preserve">This can be changed by adjusting the spinner labeled “Show Top:” so that the top 2, 3, 4, and so forth components are displayed also.  The graph rapidly becomes too crowded to be useful, but occasional some insight can be gained by knowing which components are almost significant enough to be displayed by default.  </w:t>
+        <w:t xml:space="preserve">forth components are displayed also.  The graph rapidly becomes too crowded to be useful, but occasional some insight can be gained by knowing which components are almost significant enough to be displayed by default.  </w:t>
       </w:r>
     </w:p>
     <w:p>

</xml_diff>

<commit_message>
document that text box shows true value, not offset value
</commit_message>
<xml_diff>
--- a/openchrom/plugins/net.openchrom.msd.process.supplier.cms.documentation/CMS Workflow.docx
+++ b/openchrom/plugins/net.openchrom.msd.process.supplier.cms.documentation/CMS Workflow.docx
@@ -460,25 +460,7 @@
           <w:sz w:val="24"/>
           <w:szCs w:val="24"/>
         </w:rPr>
-        <w:t xml:space="preserve">The leftmost view has a tab labeled “Library Spectra”.  The Library Spectra view is used to load component library files (in CMS format) and select which components from the library should be </w:t>
-      </w:r>
-      <w:proofErr w:type="gramStart"/>
-      <w:r>
-        <w:rPr>
-          <w:rFonts w:ascii="Times New Roman" w:eastAsia="Times New Roman" w:hAnsi="Times New Roman" w:cs="Times New Roman"/>
-          <w:sz w:val="24"/>
-          <w:szCs w:val="24"/>
-        </w:rPr>
-        <w:t>considered</w:t>
-      </w:r>
-      <w:proofErr w:type="gramEnd"/>
-      <w:r>
-        <w:rPr>
-          <w:rFonts w:ascii="Times New Roman" w:eastAsia="Times New Roman" w:hAnsi="Times New Roman" w:cs="Times New Roman"/>
-          <w:sz w:val="24"/>
-          <w:szCs w:val="24"/>
-        </w:rPr>
-        <w:t xml:space="preserve"> during the decomposition.  </w:t>
+        <w:t xml:space="preserve">The leftmost view has a tab labeled “Library Spectra”.  The Library Spectra view is used to load component library files (in CMS format) and select which components from the library should be considered during the decomposition.  </w:t>
       </w:r>
     </w:p>
     <w:p>
@@ -1022,7 +1004,599 @@
           <w:sz w:val="24"/>
           <w:szCs w:val="24"/>
         </w:rPr>
-        <w:t xml:space="preserve">cing the unknown </w:t>
+        <w:t>cing the unknown composition.  During decomposition, t</w:t>
+      </w:r>
+      <w:r>
+        <w:rPr>
+          <w:rFonts w:ascii="Times New Roman" w:eastAsia="Times New Roman" w:hAnsi="Times New Roman" w:cs="Times New Roman"/>
+          <w:sz w:val="24"/>
+          <w:szCs w:val="24"/>
+        </w:rPr>
+        <w:t xml:space="preserve">he scale factors for the components which make up the known composition are adjusted so that the decomposition result for the internal standard measurement becomes equal to the known internal standard composition.  The adjusted component sensitivities are assumed to represent the actual instrument sensitivity at the time the measurements were made.  This </w:t>
+      </w:r>
+      <w:r>
+        <w:rPr>
+          <w:rFonts w:ascii="Times New Roman" w:eastAsia="Times New Roman" w:hAnsi="Times New Roman" w:cs="Times New Roman"/>
+          <w:sz w:val="24"/>
+          <w:szCs w:val="24"/>
+        </w:rPr>
+        <w:t xml:space="preserve">“internal standard” approach can produce an accurate composition measurement even when the sensitivity of the mass spectrometer has changed since the library components were measured.  </w:t>
+      </w:r>
+    </w:p>
+    <w:p>
+      <w:pPr>
+        <w:pStyle w:val="Heading1"/>
+        <w:rPr>
+          <w:rFonts w:ascii="Times New Roman" w:eastAsia="Times New Roman" w:hAnsi="Times New Roman" w:cs="Times New Roman"/>
+          <w:sz w:val="24"/>
+          <w:szCs w:val="24"/>
+        </w:rPr>
+      </w:pPr>
+      <w:r>
+        <w:rPr>
+          <w:rFonts w:ascii="Times New Roman" w:eastAsia="Times New Roman" w:hAnsi="Times New Roman" w:cs="Times New Roman"/>
+          <w:sz w:val="24"/>
+          <w:szCs w:val="24"/>
+        </w:rPr>
+        <w:t>Decompose action</w:t>
+      </w:r>
+    </w:p>
+    <w:p>
+      <w:pPr>
+        <w:spacing w:after="240" w:line="240" w:lineRule="auto"/>
+        <w:rPr>
+          <w:rFonts w:ascii="Times New Roman" w:eastAsia="Times New Roman" w:hAnsi="Times New Roman" w:cs="Times New Roman"/>
+          <w:sz w:val="24"/>
+          <w:szCs w:val="24"/>
+        </w:rPr>
+      </w:pPr>
+      <w:r>
+        <w:rPr>
+          <w:rFonts w:ascii="Times New Roman" w:eastAsia="Times New Roman" w:hAnsi="Times New Roman" w:cs="Times New Roman"/>
+          <w:sz w:val="24"/>
+          <w:szCs w:val="24"/>
+        </w:rPr>
+        <w:t xml:space="preserve">After all the library components have been selected, go back to the Signals view and click on the Decompose button, the middle of the three buttons located at the top of the view.  This button can be identified by </w:t>
+      </w:r>
+      <w:proofErr w:type="gramStart"/>
+      <w:r>
+        <w:rPr>
+          <w:rFonts w:ascii="Times New Roman" w:eastAsia="Times New Roman" w:hAnsi="Times New Roman" w:cs="Times New Roman"/>
+          <w:sz w:val="24"/>
+          <w:szCs w:val="24"/>
+        </w:rPr>
+        <w:t>hovering</w:t>
+      </w:r>
+      <w:proofErr w:type="gramEnd"/>
+      <w:r>
+        <w:rPr>
+          <w:rFonts w:ascii="Times New Roman" w:eastAsia="Times New Roman" w:hAnsi="Times New Roman" w:cs="Times New Roman"/>
+          <w:sz w:val="24"/>
+          <w:szCs w:val="24"/>
+        </w:rPr>
+        <w:t xml:space="preserve"> the mouse cursor over the button until the text “Decompose the selected CMS spectra.” appears.  </w:t>
+      </w:r>
+      <w:r>
+        <w:rPr>
+          <w:rFonts w:ascii="Times New Roman" w:eastAsia="Times New Roman" w:hAnsi="Times New Roman" w:cs="Times New Roman"/>
+          <w:sz w:val="24"/>
+          <w:szCs w:val="24"/>
+        </w:rPr>
+        <w:t xml:space="preserve">Clicking on the Decompose button begins the decomposition process.  </w:t>
+      </w:r>
+    </w:p>
+    <w:p>
+      <w:pPr>
+        <w:spacing w:after="240" w:line="240" w:lineRule="auto"/>
+        <w:rPr>
+          <w:rFonts w:ascii="Times New Roman" w:eastAsia="Times New Roman" w:hAnsi="Times New Roman" w:cs="Times New Roman"/>
+          <w:sz w:val="24"/>
+          <w:szCs w:val="24"/>
+        </w:rPr>
+      </w:pPr>
+      <w:r>
+        <w:rPr>
+          <w:rFonts w:ascii="Times New Roman" w:eastAsia="Times New Roman" w:hAnsi="Times New Roman" w:cs="Times New Roman"/>
+          <w:sz w:val="24"/>
+          <w:szCs w:val="24"/>
+        </w:rPr>
+        <w:t xml:space="preserve">When the decomposition process completes, the signals graph is updated to add a plot of residual total ion current.  Residual ion current is calculated by subtracting the ion current which is due to the calculated composition from the original ion currents.  The difference between the original ion current and the residual ion current represents how much of the ion current has been accounted for by the calculated composition.  If the residual ion current is near zero, then the calculated composition closely predicts the measurement.  If the residual ion current is near the original ion current, then the calculated composition is not predicting the measurement and it is likely that additional components are present in the spectra.  To reduce this discrepancy, select additional library components as appropriate and repeat the decomposition.  </w:t>
+      </w:r>
+    </w:p>
+    <w:p>
+      <w:pPr>
+        <w:spacing w:after="240" w:line="240" w:lineRule="auto"/>
+        <w:rPr>
+          <w:rFonts w:ascii="Times New Roman" w:eastAsia="Times New Roman" w:hAnsi="Times New Roman" w:cs="Times New Roman"/>
+          <w:sz w:val="24"/>
+          <w:szCs w:val="24"/>
+        </w:rPr>
+      </w:pPr>
+      <w:r>
+        <w:rPr>
+          <w:rFonts w:ascii="Times New Roman" w:eastAsia="Times New Roman" w:hAnsi="Times New Roman" w:cs="Times New Roman"/>
+          <w:sz w:val="24"/>
+          <w:szCs w:val="24"/>
+        </w:rPr>
+        <w:t xml:space="preserve">When the residual ion current is near zero, it can be hard to see in a linear plot.  By </w:t>
+      </w:r>
+      <w:r>
+        <w:rPr>
+          <w:rFonts w:ascii="Times New Roman" w:eastAsia="Times New Roman" w:hAnsi="Times New Roman" w:cs="Times New Roman"/>
+          <w:sz w:val="24"/>
+          <w:szCs w:val="24"/>
+        </w:rPr>
+        <w:t>checking the</w:t>
+      </w:r>
+      <w:r>
+        <w:rPr>
+          <w:rFonts w:ascii="Times New Roman" w:eastAsia="Times New Roman" w:hAnsi="Times New Roman" w:cs="Times New Roman"/>
+          <w:sz w:val="24"/>
+          <w:szCs w:val="24"/>
+        </w:rPr>
+        <w:t xml:space="preserve"> “Use Offset Log Scale”</w:t>
+      </w:r>
+      <w:r>
+        <w:rPr>
+          <w:rFonts w:ascii="Times New Roman" w:eastAsia="Times New Roman" w:hAnsi="Times New Roman" w:cs="Times New Roman"/>
+          <w:sz w:val="24"/>
+          <w:szCs w:val="24"/>
+        </w:rPr>
+        <w:t xml:space="preserve"> checkbox</w:t>
+      </w:r>
+      <w:r>
+        <w:rPr>
+          <w:rFonts w:ascii="Times New Roman" w:eastAsia="Times New Roman" w:hAnsi="Times New Roman" w:cs="Times New Roman"/>
+          <w:sz w:val="24"/>
+          <w:szCs w:val="24"/>
+        </w:rPr>
+        <w:t xml:space="preserve">, the Y-axis is converted to log scale and a small offset is added so that any negative or zero </w:t>
+      </w:r>
+      <w:r>
+        <w:rPr>
+          <w:rFonts w:ascii="Times New Roman" w:eastAsia="Times New Roman" w:hAnsi="Times New Roman" w:cs="Times New Roman"/>
+          <w:sz w:val="24"/>
+          <w:szCs w:val="24"/>
+        </w:rPr>
+        <w:t xml:space="preserve">signal </w:t>
+      </w:r>
+      <w:r>
+        <w:rPr>
+          <w:rFonts w:ascii="Times New Roman" w:eastAsia="Times New Roman" w:hAnsi="Times New Roman" w:cs="Times New Roman"/>
+          <w:sz w:val="24"/>
+          <w:szCs w:val="24"/>
+        </w:rPr>
+        <w:t xml:space="preserve">values are still displayed on the graph.  The value of the small offset is also shown as a horizontal line on the graph and its numerical value is shown in the legend.  </w:t>
+      </w:r>
+      <w:r>
+        <w:rPr>
+          <w:rFonts w:ascii="Times New Roman" w:eastAsia="Times New Roman" w:hAnsi="Times New Roman" w:cs="Times New Roman"/>
+          <w:sz w:val="24"/>
+          <w:szCs w:val="24"/>
+        </w:rPr>
+        <w:t xml:space="preserve">The “Use Offset Log Scale” checkbox only affects how results are displayed in the signals plot, the text tables in the Console view are unchanged.  </w:t>
+      </w:r>
+    </w:p>
+    <w:p>
+      <w:pPr>
+        <w:spacing w:after="240" w:line="240" w:lineRule="auto"/>
+        <w:rPr>
+          <w:rFonts w:ascii="Times New Roman" w:eastAsia="Times New Roman" w:hAnsi="Times New Roman" w:cs="Times New Roman"/>
+          <w:sz w:val="24"/>
+          <w:szCs w:val="24"/>
+        </w:rPr>
+      </w:pPr>
+      <w:r>
+        <w:rPr>
+          <w:rFonts w:ascii="Times New Roman" w:eastAsia="Times New Roman" w:hAnsi="Times New Roman" w:cs="Times New Roman"/>
+          <w:sz w:val="24"/>
+          <w:szCs w:val="24"/>
+        </w:rPr>
+        <w:t>Normally, a weighted least squares fit is performed where the errors are weighted by multiplying by 1/</w:t>
+      </w:r>
+      <w:proofErr w:type="spellStart"/>
+      <w:proofErr w:type="gramStart"/>
+      <w:r>
+        <w:rPr>
+          <w:rFonts w:ascii="Times New Roman" w:eastAsia="Times New Roman" w:hAnsi="Times New Roman" w:cs="Times New Roman"/>
+          <w:sz w:val="24"/>
+          <w:szCs w:val="24"/>
+        </w:rPr>
+        <w:t>sqrt</w:t>
+      </w:r>
+      <w:proofErr w:type="spellEnd"/>
+      <w:r>
+        <w:rPr>
+          <w:rFonts w:ascii="Times New Roman" w:eastAsia="Times New Roman" w:hAnsi="Times New Roman" w:cs="Times New Roman"/>
+          <w:sz w:val="24"/>
+          <w:szCs w:val="24"/>
+        </w:rPr>
+        <w:t>(</w:t>
+      </w:r>
+      <w:proofErr w:type="gramEnd"/>
+      <w:r>
+        <w:rPr>
+          <w:rFonts w:ascii="Times New Roman" w:eastAsia="Times New Roman" w:hAnsi="Times New Roman" w:cs="Times New Roman"/>
+          <w:sz w:val="24"/>
+          <w:szCs w:val="24"/>
+        </w:rPr>
+        <w:t xml:space="preserve">abs(signal)).  This weighting is done to increase the significance of small signals so that they do not get lost in comparison with large signals.  Error weighted least squares is necessary when the signals </w:t>
+      </w:r>
+      <w:r>
+        <w:rPr>
+          <w:rFonts w:ascii="Times New Roman" w:eastAsia="Times New Roman" w:hAnsi="Times New Roman" w:cs="Times New Roman"/>
+          <w:sz w:val="24"/>
+          <w:szCs w:val="24"/>
+        </w:rPr>
+        <w:t xml:space="preserve">have a high dynamic </w:t>
+      </w:r>
+      <w:r>
+        <w:rPr>
+          <w:rFonts w:ascii="Times New Roman" w:eastAsia="Times New Roman" w:hAnsi="Times New Roman" w:cs="Times New Roman"/>
+          <w:sz w:val="24"/>
+          <w:szCs w:val="24"/>
+        </w:rPr>
+        <w:t xml:space="preserve">range over several orders of magnitude and </w:t>
+      </w:r>
+      <w:r>
+        <w:rPr>
+          <w:rFonts w:ascii="Times New Roman" w:eastAsia="Times New Roman" w:hAnsi="Times New Roman" w:cs="Times New Roman"/>
+          <w:sz w:val="24"/>
+          <w:szCs w:val="24"/>
+        </w:rPr>
+        <w:t xml:space="preserve">have constant relative error.  A non-weighted least squares fit can be performed by unchecking the “Use </w:t>
+      </w:r>
+      <w:r>
+        <w:rPr>
+          <w:rFonts w:ascii="Times New Roman" w:eastAsia="Times New Roman" w:hAnsi="Times New Roman" w:cs="Times New Roman"/>
+          <w:sz w:val="24"/>
+          <w:szCs w:val="24"/>
+        </w:rPr>
+        <w:lastRenderedPageBreak/>
+        <w:t xml:space="preserve">Weighted Error” checkbox.  But I have not seen any value when doing this so the “Use Weighted Error” checkbox may be eliminated in a future revision.  </w:t>
+      </w:r>
+    </w:p>
+    <w:p>
+      <w:pPr>
+        <w:spacing w:after="240" w:line="240" w:lineRule="auto"/>
+        <w:rPr>
+          <w:rFonts w:ascii="Times New Roman" w:eastAsia="Times New Roman" w:hAnsi="Times New Roman" w:cs="Times New Roman"/>
+          <w:sz w:val="24"/>
+          <w:szCs w:val="24"/>
+        </w:rPr>
+      </w:pPr>
+      <w:r>
+        <w:rPr>
+          <w:rFonts w:ascii="Times New Roman" w:eastAsia="Times New Roman" w:hAnsi="Times New Roman" w:cs="Times New Roman"/>
+          <w:sz w:val="24"/>
+          <w:szCs w:val="24"/>
+        </w:rPr>
+        <w:t xml:space="preserve">Sometimes a mass spectrometer can have a small offset signal present.  This offset signal represents an error and biases the ion current measurement either positive or negative relative to the actual ion current.  This can result in ion current measurements that are </w:t>
+      </w:r>
+      <w:proofErr w:type="gramStart"/>
+      <w:r>
+        <w:rPr>
+          <w:rFonts w:ascii="Times New Roman" w:eastAsia="Times New Roman" w:hAnsi="Times New Roman" w:cs="Times New Roman"/>
+          <w:sz w:val="24"/>
+          <w:szCs w:val="24"/>
+        </w:rPr>
+        <w:t>either too</w:t>
+      </w:r>
+      <w:proofErr w:type="gramEnd"/>
+      <w:r>
+        <w:rPr>
+          <w:rFonts w:ascii="Times New Roman" w:eastAsia="Times New Roman" w:hAnsi="Times New Roman" w:cs="Times New Roman"/>
+          <w:sz w:val="24"/>
+          <w:szCs w:val="24"/>
+        </w:rPr>
+        <w:t xml:space="preserve"> low, even negative, or too high compared with the actual ion current.  By checking the “Apply Zero Correction” checkbox, an attempt is made to compensate for offset signal errors using the following approach.  For every spectrum in the spectra file, the ion current measurement</w:t>
+      </w:r>
+      <w:r>
+        <w:rPr>
+          <w:rFonts w:ascii="Times New Roman" w:eastAsia="Times New Roman" w:hAnsi="Times New Roman" w:cs="Times New Roman"/>
+          <w:sz w:val="24"/>
+          <w:szCs w:val="24"/>
+        </w:rPr>
+        <w:t>s</w:t>
+      </w:r>
+      <w:r>
+        <w:rPr>
+          <w:rFonts w:ascii="Times New Roman" w:eastAsia="Times New Roman" w:hAnsi="Times New Roman" w:cs="Times New Roman"/>
+          <w:sz w:val="24"/>
+          <w:szCs w:val="24"/>
+        </w:rPr>
+        <w:t xml:space="preserve"> at m/e values </w:t>
+      </w:r>
+      <w:r>
+        <w:rPr>
+          <w:rFonts w:ascii="Times New Roman" w:eastAsia="Times New Roman" w:hAnsi="Times New Roman" w:cs="Times New Roman"/>
+          <w:sz w:val="24"/>
+          <w:szCs w:val="24"/>
+        </w:rPr>
+        <w:t xml:space="preserve">5, 6, and 7 </w:t>
+      </w:r>
+      <w:r>
+        <w:rPr>
+          <w:rFonts w:ascii="Times New Roman" w:eastAsia="Times New Roman" w:hAnsi="Times New Roman" w:cs="Times New Roman"/>
+          <w:sz w:val="24"/>
+          <w:szCs w:val="24"/>
+        </w:rPr>
+        <w:t xml:space="preserve">(if present) </w:t>
+      </w:r>
+      <w:r>
+        <w:rPr>
+          <w:rFonts w:ascii="Times New Roman" w:eastAsia="Times New Roman" w:hAnsi="Times New Roman" w:cs="Times New Roman"/>
+          <w:sz w:val="24"/>
+          <w:szCs w:val="24"/>
+        </w:rPr>
+        <w:t xml:space="preserve">are compared </w:t>
+      </w:r>
+      <w:r>
+        <w:rPr>
+          <w:rFonts w:ascii="Times New Roman" w:eastAsia="Times New Roman" w:hAnsi="Times New Roman" w:cs="Times New Roman"/>
+          <w:sz w:val="24"/>
+          <w:szCs w:val="24"/>
+        </w:rPr>
+        <w:t xml:space="preserve">and the ion current measurement that has the median value is subtracted from all the ion current measurements in the spectrum.  For most gas mass spectra, ions are absent at masses 5, 6, and 7 so that the actual ion current for these masses is zero and the measurement represents the offset signal.  The median value is selected in an attempt to avoid choosing an anomalous signal offset.  </w:t>
+      </w:r>
+      <w:r>
+        <w:rPr>
+          <w:rFonts w:ascii="Times New Roman" w:eastAsia="Times New Roman" w:hAnsi="Times New Roman" w:cs="Times New Roman"/>
+          <w:sz w:val="24"/>
+          <w:szCs w:val="24"/>
+        </w:rPr>
+        <w:t xml:space="preserve">Checking the “Apply Zero Correction” checkbox only adjusts the mass spectra signals and invalidates any previous decomposition results.  The decomposition must then be repeated using the adjusted mass spectra signals.  </w:t>
+      </w:r>
+    </w:p>
+    <w:p>
+      <w:pPr>
+        <w:spacing w:after="240" w:line="240" w:lineRule="auto"/>
+        <w:rPr>
+          <w:rFonts w:ascii="Times New Roman" w:eastAsia="Times New Roman" w:hAnsi="Times New Roman" w:cs="Times New Roman"/>
+          <w:sz w:val="24"/>
+          <w:szCs w:val="24"/>
+        </w:rPr>
+      </w:pPr>
+      <w:r>
+        <w:rPr>
+          <w:rFonts w:ascii="Times New Roman" w:eastAsia="Times New Roman" w:hAnsi="Times New Roman" w:cs="Times New Roman"/>
+          <w:sz w:val="24"/>
+          <w:szCs w:val="24"/>
+        </w:rPr>
+        <w:t xml:space="preserve">When the decomposition process completes, the graphs in the “Compositions” and “Residual Correlations” views update.  </w:t>
+      </w:r>
+    </w:p>
+    <w:p>
+      <w:pPr>
+        <w:pStyle w:val="Heading1"/>
+        <w:rPr>
+          <w:rFonts w:ascii="Times New Roman" w:eastAsia="Times New Roman" w:hAnsi="Times New Roman" w:cs="Times New Roman"/>
+          <w:sz w:val="24"/>
+          <w:szCs w:val="24"/>
+        </w:rPr>
+      </w:pPr>
+      <w:r>
+        <w:rPr>
+          <w:rFonts w:ascii="Times New Roman" w:eastAsia="Times New Roman" w:hAnsi="Times New Roman" w:cs="Times New Roman"/>
+          <w:sz w:val="24"/>
+          <w:szCs w:val="24"/>
+        </w:rPr>
+        <w:t>Compositions view</w:t>
+      </w:r>
+    </w:p>
+    <w:p>
+      <w:pPr>
+        <w:spacing w:after="240" w:line="240" w:lineRule="auto"/>
+        <w:rPr>
+          <w:rFonts w:ascii="Times New Roman" w:eastAsia="Times New Roman" w:hAnsi="Times New Roman" w:cs="Times New Roman"/>
+          <w:sz w:val="24"/>
+          <w:szCs w:val="24"/>
+        </w:rPr>
+      </w:pPr>
+      <w:r>
+        <w:rPr>
+          <w:rFonts w:ascii="Times New Roman" w:eastAsia="Times New Roman" w:hAnsi="Times New Roman" w:cs="Times New Roman"/>
+          <w:sz w:val="24"/>
+          <w:szCs w:val="24"/>
+        </w:rPr>
+        <w:t xml:space="preserve">The Compositions view shows the calculated composition as a function of either time or scan number as selected by the “Use ETimes” checkbox in the Signals view.  The composition units can be changed between Partial Pressure, </w:t>
+      </w:r>
+      <w:proofErr w:type="spellStart"/>
+      <w:r>
+        <w:rPr>
+          <w:rFonts w:ascii="Times New Roman" w:eastAsia="Times New Roman" w:hAnsi="Times New Roman" w:cs="Times New Roman"/>
+          <w:sz w:val="24"/>
+          <w:szCs w:val="24"/>
+        </w:rPr>
+        <w:t>Mol</w:t>
+      </w:r>
+      <w:proofErr w:type="spellEnd"/>
+      <w:r>
+        <w:rPr>
+          <w:rFonts w:ascii="Times New Roman" w:eastAsia="Times New Roman" w:hAnsi="Times New Roman" w:cs="Times New Roman"/>
+          <w:sz w:val="24"/>
+          <w:szCs w:val="24"/>
+        </w:rPr>
+        <w:t xml:space="preserve"> Fraction, and Library Fraction by checking the appropriate checkbox.  For Partial Pressure units, the compositions are presented as the partial pressure of each component using the pressure units that were given in the SPUNITS field in the unknown spectra file.  When the source pressure varies between scans, it can be useful to display composition in </w:t>
+      </w:r>
+      <w:proofErr w:type="spellStart"/>
+      <w:r>
+        <w:rPr>
+          <w:rFonts w:ascii="Times New Roman" w:eastAsia="Times New Roman" w:hAnsi="Times New Roman" w:cs="Times New Roman"/>
+          <w:sz w:val="24"/>
+          <w:szCs w:val="24"/>
+        </w:rPr>
+        <w:t>mol</w:t>
+      </w:r>
+      <w:proofErr w:type="spellEnd"/>
+      <w:r>
+        <w:rPr>
+          <w:rFonts w:ascii="Times New Roman" w:eastAsia="Times New Roman" w:hAnsi="Times New Roman" w:cs="Times New Roman"/>
+          <w:sz w:val="24"/>
+          <w:szCs w:val="24"/>
+        </w:rPr>
+        <w:t xml:space="preserve"> fraction where the component partial pressures are divided by the source pressure.  When source pressure information is lacking, then compositions are displayed in units of Library Fraction.  Library Fraction units are dimensionless and represent the </w:t>
+      </w:r>
+      <w:r>
+        <w:rPr>
+          <w:rFonts w:ascii="Times New Roman" w:eastAsia="Times New Roman" w:hAnsi="Times New Roman" w:cs="Times New Roman"/>
+          <w:sz w:val="24"/>
+          <w:szCs w:val="24"/>
+        </w:rPr>
+        <w:t xml:space="preserve">number by which the ion currents in the library component spectrum are multiplied to account for their contribution to the ion current calculated in the solution.  It is this calculated ion current which gets subtracted from the original spectrum ion current to generate the residual ion current.  </w:t>
+      </w:r>
+    </w:p>
+    <w:p>
+      <w:pPr>
+        <w:spacing w:after="240" w:line="240" w:lineRule="auto"/>
+        <w:rPr>
+          <w:rFonts w:ascii="Times New Roman" w:eastAsia="Times New Roman" w:hAnsi="Times New Roman" w:cs="Times New Roman"/>
+          <w:sz w:val="24"/>
+          <w:szCs w:val="24"/>
+        </w:rPr>
+      </w:pPr>
+      <w:r>
+        <w:rPr>
+          <w:rFonts w:ascii="Times New Roman" w:eastAsia="Times New Roman" w:hAnsi="Times New Roman" w:cs="Times New Roman"/>
+          <w:sz w:val="24"/>
+          <w:szCs w:val="24"/>
+        </w:rPr>
+        <w:t xml:space="preserve">When the composition results are near zero, it can be hard to see in a linear plot.  By checking the “Use Offset Log Scale” checkbox, the Y-axis is converted to log scale and a small offset is added so that any negative or zero signal values are still displayed on the graph.  The value of the small offset is also shown as a horizontal line on the graph and its numerical value is shown in the legend.  The “Use Offset Log Scale” checkbox </w:t>
+      </w:r>
+      <w:r>
+        <w:rPr>
+          <w:rFonts w:ascii="Times New Roman" w:eastAsia="Times New Roman" w:hAnsi="Times New Roman" w:cs="Times New Roman"/>
+          <w:sz w:val="24"/>
+          <w:szCs w:val="24"/>
+        </w:rPr>
+        <w:t>does</w:t>
+      </w:r>
+      <w:r>
+        <w:rPr>
+          <w:rFonts w:ascii="Times New Roman" w:eastAsia="Times New Roman" w:hAnsi="Times New Roman" w:cs="Times New Roman"/>
+          <w:sz w:val="24"/>
+          <w:szCs w:val="24"/>
+        </w:rPr>
+        <w:t xml:space="preserve"> affect how results are displayed in the compositions plot</w:t>
+      </w:r>
+      <w:r>
+        <w:rPr>
+          <w:rFonts w:ascii="Times New Roman" w:eastAsia="Times New Roman" w:hAnsi="Times New Roman" w:cs="Times New Roman"/>
+          <w:sz w:val="24"/>
+          <w:szCs w:val="24"/>
+        </w:rPr>
+        <w:t xml:space="preserve"> in that the plotted value shows the true value plus the </w:t>
+      </w:r>
+      <w:proofErr w:type="gramStart"/>
+      <w:r>
+        <w:rPr>
+          <w:rFonts w:ascii="Times New Roman" w:eastAsia="Times New Roman" w:hAnsi="Times New Roman" w:cs="Times New Roman"/>
+          <w:sz w:val="24"/>
+          <w:szCs w:val="24"/>
+        </w:rPr>
+        <w:t>offset</w:t>
+      </w:r>
+      <w:r>
+        <w:rPr>
+          <w:rFonts w:ascii="Times New Roman" w:eastAsia="Times New Roman" w:hAnsi="Times New Roman" w:cs="Times New Roman"/>
+          <w:sz w:val="24"/>
+          <w:szCs w:val="24"/>
+        </w:rPr>
+        <w:t>,</w:t>
+      </w:r>
+      <w:proofErr w:type="gramEnd"/>
+      <w:r>
+        <w:rPr>
+          <w:rFonts w:ascii="Times New Roman" w:eastAsia="Times New Roman" w:hAnsi="Times New Roman" w:cs="Times New Roman"/>
+          <w:sz w:val="24"/>
+          <w:szCs w:val="24"/>
+        </w:rPr>
+        <w:t xml:space="preserve"> </w:t>
+      </w:r>
+      <w:r>
+        <w:rPr>
+          <w:rFonts w:ascii="Times New Roman" w:eastAsia="Times New Roman" w:hAnsi="Times New Roman" w:cs="Times New Roman"/>
+          <w:sz w:val="24"/>
+          <w:szCs w:val="24"/>
+        </w:rPr>
+        <w:t xml:space="preserve">however </w:t>
+      </w:r>
+      <w:r>
+        <w:rPr>
+          <w:rFonts w:ascii="Times New Roman" w:eastAsia="Times New Roman" w:hAnsi="Times New Roman" w:cs="Times New Roman"/>
+          <w:sz w:val="24"/>
+          <w:szCs w:val="24"/>
+        </w:rPr>
+        <w:t>the text tables in the Console view are unchanged</w:t>
+      </w:r>
+      <w:r>
+        <w:rPr>
+          <w:rFonts w:ascii="Times New Roman" w:eastAsia="Times New Roman" w:hAnsi="Times New Roman" w:cs="Times New Roman"/>
+          <w:sz w:val="24"/>
+          <w:szCs w:val="24"/>
+        </w:rPr>
+        <w:t xml:space="preserve"> and show the true value</w:t>
+      </w:r>
+      <w:r>
+        <w:rPr>
+          <w:rFonts w:ascii="Times New Roman" w:eastAsia="Times New Roman" w:hAnsi="Times New Roman" w:cs="Times New Roman"/>
+          <w:sz w:val="24"/>
+          <w:szCs w:val="24"/>
+        </w:rPr>
+        <w:t xml:space="preserve">.  </w:t>
+      </w:r>
+    </w:p>
+    <w:p>
+      <w:pPr>
+        <w:spacing w:after="240" w:line="240" w:lineRule="auto"/>
+        <w:rPr>
+          <w:rFonts w:ascii="Times New Roman" w:eastAsia="Times New Roman" w:hAnsi="Times New Roman" w:cs="Times New Roman"/>
+          <w:sz w:val="24"/>
+          <w:szCs w:val="24"/>
+        </w:rPr>
+      </w:pPr>
+      <w:r>
+        <w:rPr>
+          <w:rFonts w:ascii="Times New Roman" w:eastAsia="Times New Roman" w:hAnsi="Times New Roman" w:cs="Times New Roman"/>
+          <w:sz w:val="24"/>
+          <w:szCs w:val="24"/>
+        </w:rPr>
+        <w:t xml:space="preserve">The text box located below the “Use Offset Log Scale” checkbox can be used to change the small offset when needed to better show the compositions.  Just change the default value to something slightly lower or higher and the graph will update automatically.  Keep adjusting the offset value until you are satisfied with the result.  </w:t>
+      </w:r>
+      <w:r>
+        <w:rPr>
+          <w:rFonts w:ascii="Times New Roman" w:eastAsia="Times New Roman" w:hAnsi="Times New Roman" w:cs="Times New Roman"/>
+          <w:sz w:val="24"/>
+          <w:szCs w:val="24"/>
+        </w:rPr>
+        <w:t xml:space="preserve">Un-checking the “Use Offset Log Scale” </w:t>
+      </w:r>
+      <w:r>
+        <w:rPr>
+          <w:rFonts w:ascii="Times New Roman" w:eastAsia="Times New Roman" w:hAnsi="Times New Roman" w:cs="Times New Roman"/>
+          <w:sz w:val="24"/>
+          <w:szCs w:val="24"/>
+        </w:rPr>
+        <w:lastRenderedPageBreak/>
+        <w:t xml:space="preserve">checkbox will return to the default linear Y-axis and checking the “Use Offset Log Scale” checkbox again will restore the default offset.  </w:t>
+      </w:r>
+    </w:p>
+    <w:p>
+      <w:pPr>
+        <w:spacing w:after="240" w:line="240" w:lineRule="auto"/>
+        <w:rPr>
+          <w:rFonts w:ascii="Times New Roman" w:eastAsia="Times New Roman" w:hAnsi="Times New Roman" w:cs="Times New Roman"/>
+          <w:sz w:val="24"/>
+          <w:szCs w:val="24"/>
+        </w:rPr>
+      </w:pPr>
+      <w:r>
+        <w:rPr>
+          <w:rFonts w:ascii="Times New Roman" w:eastAsia="Times New Roman" w:hAnsi="Times New Roman" w:cs="Times New Roman"/>
+          <w:sz w:val="24"/>
+          <w:szCs w:val="24"/>
+        </w:rPr>
+        <w:t>It is useful to know the values for individual data points in the composition graph.  When the mouse cursor is hovered in the plot area, the location of the nearest composition data point is located and a line is drawn from the mouse cursor to the data point.  In addition, the numerical values of its x and y coordinates as well as its legend value are displayed in a text box above the plot area.  The values in the text box are separated by a tab “\t” character.  By rapidly moving the mouse off of the plot area, the contents of the text box can be selected, copied, and pasted into a spreadsheet for further analysis if desire</w:t>
       </w:r>
       <w:bookmarkStart w:id="0" w:name="_GoBack"/>
       <w:bookmarkEnd w:id="0"/>
@@ -1032,533 +1606,15 @@
           <w:sz w:val="24"/>
           <w:szCs w:val="24"/>
         </w:rPr>
-        <w:t>composition.  During decomposition, t</w:t>
-      </w:r>
-      <w:r>
-        <w:rPr>
-          <w:rFonts w:ascii="Times New Roman" w:eastAsia="Times New Roman" w:hAnsi="Times New Roman" w:cs="Times New Roman"/>
-          <w:sz w:val="24"/>
-          <w:szCs w:val="24"/>
-        </w:rPr>
-        <w:t xml:space="preserve">he scale factors for the components which make up the known composition are adjusted so that the decomposition result for the internal standard measurement becomes equal to the known </w:t>
-      </w:r>
-      <w:r>
-        <w:rPr>
-          <w:rFonts w:ascii="Times New Roman" w:eastAsia="Times New Roman" w:hAnsi="Times New Roman" w:cs="Times New Roman"/>
-          <w:sz w:val="24"/>
-          <w:szCs w:val="24"/>
-        </w:rPr>
-        <w:t>internal standard</w:t>
-      </w:r>
-      <w:r>
-        <w:rPr>
-          <w:rFonts w:ascii="Times New Roman" w:eastAsia="Times New Roman" w:hAnsi="Times New Roman" w:cs="Times New Roman"/>
-          <w:sz w:val="24"/>
-          <w:szCs w:val="24"/>
-        </w:rPr>
-        <w:t xml:space="preserve"> composition.  The adjusted component sensitivities are assumed to represent the actual instrument sensitivity at the time the measurements were made.  This </w:t>
-      </w:r>
-      <w:r>
-        <w:rPr>
-          <w:rFonts w:ascii="Times New Roman" w:eastAsia="Times New Roman" w:hAnsi="Times New Roman" w:cs="Times New Roman"/>
-          <w:sz w:val="24"/>
-          <w:szCs w:val="24"/>
-        </w:rPr>
-        <w:t xml:space="preserve">“internal standard” approach can produce an accurate composition measurement even when the sensitivity of the mass spectrometer has changed since the library components were measured.  </w:t>
-      </w:r>
-    </w:p>
-    <w:p>
-      <w:pPr>
-        <w:pStyle w:val="Heading1"/>
-        <w:rPr>
-          <w:rFonts w:ascii="Times New Roman" w:eastAsia="Times New Roman" w:hAnsi="Times New Roman" w:cs="Times New Roman"/>
-          <w:sz w:val="24"/>
-          <w:szCs w:val="24"/>
-        </w:rPr>
-      </w:pPr>
-      <w:r>
-        <w:rPr>
-          <w:rFonts w:ascii="Times New Roman" w:eastAsia="Times New Roman" w:hAnsi="Times New Roman" w:cs="Times New Roman"/>
-          <w:sz w:val="24"/>
-          <w:szCs w:val="24"/>
-        </w:rPr>
-        <w:t>Decompose action</w:t>
-      </w:r>
-    </w:p>
-    <w:p>
-      <w:pPr>
-        <w:spacing w:after="240" w:line="240" w:lineRule="auto"/>
-        <w:rPr>
-          <w:rFonts w:ascii="Times New Roman" w:eastAsia="Times New Roman" w:hAnsi="Times New Roman" w:cs="Times New Roman"/>
-          <w:sz w:val="24"/>
-          <w:szCs w:val="24"/>
-        </w:rPr>
-      </w:pPr>
-      <w:r>
-        <w:rPr>
-          <w:rFonts w:ascii="Times New Roman" w:eastAsia="Times New Roman" w:hAnsi="Times New Roman" w:cs="Times New Roman"/>
-          <w:sz w:val="24"/>
-          <w:szCs w:val="24"/>
-        </w:rPr>
-        <w:t xml:space="preserve">After all the library components have been selected, go back to the Signals view and click on the Decompose button, the middle of the three buttons located at the top of the view.  This button can be identified by </w:t>
-      </w:r>
-      <w:proofErr w:type="gramStart"/>
-      <w:r>
-        <w:rPr>
-          <w:rFonts w:ascii="Times New Roman" w:eastAsia="Times New Roman" w:hAnsi="Times New Roman" w:cs="Times New Roman"/>
-          <w:sz w:val="24"/>
-          <w:szCs w:val="24"/>
-        </w:rPr>
-        <w:t>hovering</w:t>
-      </w:r>
-      <w:proofErr w:type="gramEnd"/>
-      <w:r>
-        <w:rPr>
-          <w:rFonts w:ascii="Times New Roman" w:eastAsia="Times New Roman" w:hAnsi="Times New Roman" w:cs="Times New Roman"/>
-          <w:sz w:val="24"/>
-          <w:szCs w:val="24"/>
-        </w:rPr>
-        <w:t xml:space="preserve"> the mouse cursor over the button until the text “Decompose the selected CMS spectra.” appears.  </w:t>
-      </w:r>
-      <w:r>
-        <w:rPr>
-          <w:rFonts w:ascii="Times New Roman" w:eastAsia="Times New Roman" w:hAnsi="Times New Roman" w:cs="Times New Roman"/>
-          <w:sz w:val="24"/>
-          <w:szCs w:val="24"/>
-        </w:rPr>
-        <w:t xml:space="preserve">Clicking on the Decompose button begins the decomposition process.  </w:t>
-      </w:r>
-    </w:p>
-    <w:p>
-      <w:pPr>
-        <w:spacing w:after="240" w:line="240" w:lineRule="auto"/>
-        <w:rPr>
-          <w:rFonts w:ascii="Times New Roman" w:eastAsia="Times New Roman" w:hAnsi="Times New Roman" w:cs="Times New Roman"/>
-          <w:sz w:val="24"/>
-          <w:szCs w:val="24"/>
-        </w:rPr>
-      </w:pPr>
-      <w:r>
-        <w:rPr>
-          <w:rFonts w:ascii="Times New Roman" w:eastAsia="Times New Roman" w:hAnsi="Times New Roman" w:cs="Times New Roman"/>
-          <w:sz w:val="24"/>
-          <w:szCs w:val="24"/>
-        </w:rPr>
-        <w:t xml:space="preserve">When the decomposition process completes, the signals graph is updated to add a plot of residual total ion current.  Residual ion current is calculated by subtracting the ion current which is due to the calculated composition from the original ion currents.  The difference between the original ion current and the residual ion current represents how much of the ion current has been accounted for by the calculated composition.  If the residual ion current is near zero, then the calculated composition closely predicts the measurement.  If the residual ion current is near the original ion current, then the calculated composition is not predicting the measurement and it is likely that additional components are present in the spectra.  To reduce this discrepancy, select additional library components as appropriate and repeat the decomposition.  </w:t>
-      </w:r>
-    </w:p>
-    <w:p>
-      <w:pPr>
-        <w:spacing w:after="240" w:line="240" w:lineRule="auto"/>
-        <w:rPr>
-          <w:rFonts w:ascii="Times New Roman" w:eastAsia="Times New Roman" w:hAnsi="Times New Roman" w:cs="Times New Roman"/>
-          <w:sz w:val="24"/>
-          <w:szCs w:val="24"/>
-        </w:rPr>
-      </w:pPr>
-      <w:r>
-        <w:rPr>
-          <w:rFonts w:ascii="Times New Roman" w:eastAsia="Times New Roman" w:hAnsi="Times New Roman" w:cs="Times New Roman"/>
-          <w:sz w:val="24"/>
-          <w:szCs w:val="24"/>
-        </w:rPr>
-        <w:t xml:space="preserve">When the residual ion current is near zero, it can be hard to see in a linear plot.  By </w:t>
-      </w:r>
-      <w:r>
-        <w:rPr>
-          <w:rFonts w:ascii="Times New Roman" w:eastAsia="Times New Roman" w:hAnsi="Times New Roman" w:cs="Times New Roman"/>
-          <w:sz w:val="24"/>
-          <w:szCs w:val="24"/>
-        </w:rPr>
-        <w:t>checking the</w:t>
-      </w:r>
-      <w:r>
-        <w:rPr>
-          <w:rFonts w:ascii="Times New Roman" w:eastAsia="Times New Roman" w:hAnsi="Times New Roman" w:cs="Times New Roman"/>
-          <w:sz w:val="24"/>
-          <w:szCs w:val="24"/>
-        </w:rPr>
-        <w:t xml:space="preserve"> “Use Offset Log Scale”</w:t>
-      </w:r>
-      <w:r>
-        <w:rPr>
-          <w:rFonts w:ascii="Times New Roman" w:eastAsia="Times New Roman" w:hAnsi="Times New Roman" w:cs="Times New Roman"/>
-          <w:sz w:val="24"/>
-          <w:szCs w:val="24"/>
-        </w:rPr>
-        <w:t xml:space="preserve"> checkbox</w:t>
-      </w:r>
-      <w:r>
-        <w:rPr>
-          <w:rFonts w:ascii="Times New Roman" w:eastAsia="Times New Roman" w:hAnsi="Times New Roman" w:cs="Times New Roman"/>
-          <w:sz w:val="24"/>
-          <w:szCs w:val="24"/>
-        </w:rPr>
-        <w:t xml:space="preserve">, the Y-axis is converted to log scale and a small offset is added so that any negative or zero </w:t>
-      </w:r>
-      <w:r>
-        <w:rPr>
-          <w:rFonts w:ascii="Times New Roman" w:eastAsia="Times New Roman" w:hAnsi="Times New Roman" w:cs="Times New Roman"/>
-          <w:sz w:val="24"/>
-          <w:szCs w:val="24"/>
-        </w:rPr>
-        <w:t xml:space="preserve">signal </w:t>
-      </w:r>
-      <w:r>
-        <w:rPr>
-          <w:rFonts w:ascii="Times New Roman" w:eastAsia="Times New Roman" w:hAnsi="Times New Roman" w:cs="Times New Roman"/>
-          <w:sz w:val="24"/>
-          <w:szCs w:val="24"/>
-        </w:rPr>
-        <w:t xml:space="preserve">values are still displayed on the graph.  The value of the small offset is also shown as a horizontal line on the graph and its numerical value is shown in the legend.  </w:t>
-      </w:r>
-      <w:r>
-        <w:rPr>
-          <w:rFonts w:ascii="Times New Roman" w:eastAsia="Times New Roman" w:hAnsi="Times New Roman" w:cs="Times New Roman"/>
-          <w:sz w:val="24"/>
-          <w:szCs w:val="24"/>
-        </w:rPr>
-        <w:t xml:space="preserve">The “Use Offset Log Scale” checkbox only affects how results are displayed in the signals plot, the text tables in the Console view are unchanged.  </w:t>
-      </w:r>
-    </w:p>
-    <w:p>
-      <w:pPr>
-        <w:spacing w:after="240" w:line="240" w:lineRule="auto"/>
-        <w:rPr>
-          <w:rFonts w:ascii="Times New Roman" w:eastAsia="Times New Roman" w:hAnsi="Times New Roman" w:cs="Times New Roman"/>
-          <w:sz w:val="24"/>
-          <w:szCs w:val="24"/>
-        </w:rPr>
-      </w:pPr>
-      <w:r>
-        <w:rPr>
-          <w:rFonts w:ascii="Times New Roman" w:eastAsia="Times New Roman" w:hAnsi="Times New Roman" w:cs="Times New Roman"/>
-          <w:sz w:val="24"/>
-          <w:szCs w:val="24"/>
-        </w:rPr>
-        <w:t>Normally, a weighted least squares fit is performed where the errors are weighted by multiplying by 1/</w:t>
-      </w:r>
-      <w:proofErr w:type="spellStart"/>
-      <w:proofErr w:type="gramStart"/>
-      <w:r>
-        <w:rPr>
-          <w:rFonts w:ascii="Times New Roman" w:eastAsia="Times New Roman" w:hAnsi="Times New Roman" w:cs="Times New Roman"/>
-          <w:sz w:val="24"/>
-          <w:szCs w:val="24"/>
-        </w:rPr>
-        <w:t>sqrt</w:t>
-      </w:r>
-      <w:proofErr w:type="spellEnd"/>
-      <w:r>
-        <w:rPr>
-          <w:rFonts w:ascii="Times New Roman" w:eastAsia="Times New Roman" w:hAnsi="Times New Roman" w:cs="Times New Roman"/>
-          <w:sz w:val="24"/>
-          <w:szCs w:val="24"/>
-        </w:rPr>
-        <w:t>(</w:t>
-      </w:r>
-      <w:proofErr w:type="gramEnd"/>
-      <w:r>
-        <w:rPr>
-          <w:rFonts w:ascii="Times New Roman" w:eastAsia="Times New Roman" w:hAnsi="Times New Roman" w:cs="Times New Roman"/>
-          <w:sz w:val="24"/>
-          <w:szCs w:val="24"/>
-        </w:rPr>
-        <w:t xml:space="preserve">abs(signal)).  This weighting is done to increase the significance of small signals so that they do not get lost in comparison with large signals.  Error weighted least squares is necessary when the signals </w:t>
-      </w:r>
-      <w:r>
-        <w:rPr>
-          <w:rFonts w:ascii="Times New Roman" w:eastAsia="Times New Roman" w:hAnsi="Times New Roman" w:cs="Times New Roman"/>
-          <w:sz w:val="24"/>
-          <w:szCs w:val="24"/>
-        </w:rPr>
-        <w:t xml:space="preserve">have a high dynamic </w:t>
-      </w:r>
-      <w:r>
-        <w:rPr>
-          <w:rFonts w:ascii="Times New Roman" w:eastAsia="Times New Roman" w:hAnsi="Times New Roman" w:cs="Times New Roman"/>
-          <w:sz w:val="24"/>
-          <w:szCs w:val="24"/>
-        </w:rPr>
-        <w:t xml:space="preserve">range over several orders of magnitude and </w:t>
-      </w:r>
-      <w:r>
-        <w:rPr>
-          <w:rFonts w:ascii="Times New Roman" w:eastAsia="Times New Roman" w:hAnsi="Times New Roman" w:cs="Times New Roman"/>
-          <w:sz w:val="24"/>
-          <w:szCs w:val="24"/>
-        </w:rPr>
-        <w:t xml:space="preserve">have constant relative error.  A non-weighted least squares fit can be performed by unchecking the “Use </w:t>
-      </w:r>
-      <w:r>
-        <w:rPr>
-          <w:rFonts w:ascii="Times New Roman" w:eastAsia="Times New Roman" w:hAnsi="Times New Roman" w:cs="Times New Roman"/>
-          <w:sz w:val="24"/>
-          <w:szCs w:val="24"/>
-        </w:rPr>
-        <w:lastRenderedPageBreak/>
-        <w:t xml:space="preserve">Weighted Error” checkbox.  But I have not seen any value when doing this so the “Use Weighted Error” checkbox may be eliminated in a future revision.  </w:t>
-      </w:r>
-    </w:p>
-    <w:p>
-      <w:pPr>
-        <w:spacing w:after="240" w:line="240" w:lineRule="auto"/>
-        <w:rPr>
-          <w:rFonts w:ascii="Times New Roman" w:eastAsia="Times New Roman" w:hAnsi="Times New Roman" w:cs="Times New Roman"/>
-          <w:sz w:val="24"/>
-          <w:szCs w:val="24"/>
-        </w:rPr>
-      </w:pPr>
-      <w:r>
-        <w:rPr>
-          <w:rFonts w:ascii="Times New Roman" w:eastAsia="Times New Roman" w:hAnsi="Times New Roman" w:cs="Times New Roman"/>
-          <w:sz w:val="24"/>
-          <w:szCs w:val="24"/>
-        </w:rPr>
-        <w:t xml:space="preserve">Sometimes a mass spectrometer can have a small offset signal present.  This offset signal represents an error and biases the ion current measurement either positive or negative relative to the actual ion current.  This can result in ion current measurements that are </w:t>
-      </w:r>
-      <w:proofErr w:type="gramStart"/>
-      <w:r>
-        <w:rPr>
-          <w:rFonts w:ascii="Times New Roman" w:eastAsia="Times New Roman" w:hAnsi="Times New Roman" w:cs="Times New Roman"/>
-          <w:sz w:val="24"/>
-          <w:szCs w:val="24"/>
-        </w:rPr>
-        <w:t>either too</w:t>
-      </w:r>
-      <w:proofErr w:type="gramEnd"/>
-      <w:r>
-        <w:rPr>
-          <w:rFonts w:ascii="Times New Roman" w:eastAsia="Times New Roman" w:hAnsi="Times New Roman" w:cs="Times New Roman"/>
-          <w:sz w:val="24"/>
-          <w:szCs w:val="24"/>
-        </w:rPr>
-        <w:t xml:space="preserve"> low, even negative, or too high compared with the actual ion current.  By checking the “Apply Zero Correction” checkbox, an attempt is made to compensate for offset signal errors using the following approach.  For every spectrum in the spectra file, the ion current measurement</w:t>
-      </w:r>
-      <w:r>
-        <w:rPr>
-          <w:rFonts w:ascii="Times New Roman" w:eastAsia="Times New Roman" w:hAnsi="Times New Roman" w:cs="Times New Roman"/>
-          <w:sz w:val="24"/>
-          <w:szCs w:val="24"/>
-        </w:rPr>
-        <w:t>s</w:t>
-      </w:r>
-      <w:r>
-        <w:rPr>
-          <w:rFonts w:ascii="Times New Roman" w:eastAsia="Times New Roman" w:hAnsi="Times New Roman" w:cs="Times New Roman"/>
-          <w:sz w:val="24"/>
-          <w:szCs w:val="24"/>
-        </w:rPr>
-        <w:t xml:space="preserve"> at m/e values </w:t>
-      </w:r>
-      <w:r>
-        <w:rPr>
-          <w:rFonts w:ascii="Times New Roman" w:eastAsia="Times New Roman" w:hAnsi="Times New Roman" w:cs="Times New Roman"/>
-          <w:sz w:val="24"/>
-          <w:szCs w:val="24"/>
-        </w:rPr>
-        <w:t xml:space="preserve">5, 6, and 7 </w:t>
-      </w:r>
-      <w:r>
-        <w:rPr>
-          <w:rFonts w:ascii="Times New Roman" w:eastAsia="Times New Roman" w:hAnsi="Times New Roman" w:cs="Times New Roman"/>
-          <w:sz w:val="24"/>
-          <w:szCs w:val="24"/>
-        </w:rPr>
-        <w:t xml:space="preserve">(if present) </w:t>
-      </w:r>
-      <w:r>
-        <w:rPr>
-          <w:rFonts w:ascii="Times New Roman" w:eastAsia="Times New Roman" w:hAnsi="Times New Roman" w:cs="Times New Roman"/>
-          <w:sz w:val="24"/>
-          <w:szCs w:val="24"/>
-        </w:rPr>
-        <w:t xml:space="preserve">are compared </w:t>
-      </w:r>
-      <w:r>
-        <w:rPr>
-          <w:rFonts w:ascii="Times New Roman" w:eastAsia="Times New Roman" w:hAnsi="Times New Roman" w:cs="Times New Roman"/>
-          <w:sz w:val="24"/>
-          <w:szCs w:val="24"/>
-        </w:rPr>
-        <w:t xml:space="preserve">and the ion current measurement that has the median value is subtracted from all the ion current measurements in the spectrum.  For most gas mass spectra, ions are absent at masses 5, 6, and 7 so that the actual ion current for these masses is zero and the measurement represents the offset signal.  The median value is selected in an attempt to avoid choosing an anomalous signal offset.  </w:t>
-      </w:r>
-      <w:r>
-        <w:rPr>
-          <w:rFonts w:ascii="Times New Roman" w:eastAsia="Times New Roman" w:hAnsi="Times New Roman" w:cs="Times New Roman"/>
-          <w:sz w:val="24"/>
-          <w:szCs w:val="24"/>
-        </w:rPr>
-        <w:t xml:space="preserve">Checking the “Apply Zero Correction” checkbox only adjusts the mass spectra signals and invalidates any previous decomposition results.  The decomposition must then be repeated using the adjusted mass spectra signals.  </w:t>
-      </w:r>
-    </w:p>
-    <w:p>
-      <w:pPr>
-        <w:spacing w:after="240" w:line="240" w:lineRule="auto"/>
-        <w:rPr>
-          <w:rFonts w:ascii="Times New Roman" w:eastAsia="Times New Roman" w:hAnsi="Times New Roman" w:cs="Times New Roman"/>
-          <w:sz w:val="24"/>
-          <w:szCs w:val="24"/>
-        </w:rPr>
-      </w:pPr>
-      <w:r>
-        <w:rPr>
-          <w:rFonts w:ascii="Times New Roman" w:eastAsia="Times New Roman" w:hAnsi="Times New Roman" w:cs="Times New Roman"/>
-          <w:sz w:val="24"/>
-          <w:szCs w:val="24"/>
-        </w:rPr>
-        <w:t xml:space="preserve">When the decomposition process completes, the graphs in the “Compositions” and “Residual Correlations” views update.  </w:t>
-      </w:r>
-    </w:p>
-    <w:p>
-      <w:pPr>
-        <w:pStyle w:val="Heading1"/>
-        <w:rPr>
-          <w:rFonts w:ascii="Times New Roman" w:eastAsia="Times New Roman" w:hAnsi="Times New Roman" w:cs="Times New Roman"/>
-          <w:sz w:val="24"/>
-          <w:szCs w:val="24"/>
-        </w:rPr>
-      </w:pPr>
-      <w:r>
-        <w:rPr>
-          <w:rFonts w:ascii="Times New Roman" w:eastAsia="Times New Roman" w:hAnsi="Times New Roman" w:cs="Times New Roman"/>
-          <w:sz w:val="24"/>
-          <w:szCs w:val="24"/>
-        </w:rPr>
-        <w:t>Compositions view</w:t>
-      </w:r>
-    </w:p>
-    <w:p>
-      <w:pPr>
-        <w:spacing w:after="240" w:line="240" w:lineRule="auto"/>
-        <w:rPr>
-          <w:rFonts w:ascii="Times New Roman" w:eastAsia="Times New Roman" w:hAnsi="Times New Roman" w:cs="Times New Roman"/>
-          <w:sz w:val="24"/>
-          <w:szCs w:val="24"/>
-        </w:rPr>
-      </w:pPr>
-      <w:r>
-        <w:rPr>
-          <w:rFonts w:ascii="Times New Roman" w:eastAsia="Times New Roman" w:hAnsi="Times New Roman" w:cs="Times New Roman"/>
-          <w:sz w:val="24"/>
-          <w:szCs w:val="24"/>
-        </w:rPr>
-        <w:t xml:space="preserve">The Compositions view shows the calculated composition as a function of either time or scan number as selected by the “Use ETimes” checkbox in the Signals view.  The composition units can be changed between Partial Pressure, </w:t>
-      </w:r>
-      <w:proofErr w:type="spellStart"/>
-      <w:r>
-        <w:rPr>
-          <w:rFonts w:ascii="Times New Roman" w:eastAsia="Times New Roman" w:hAnsi="Times New Roman" w:cs="Times New Roman"/>
-          <w:sz w:val="24"/>
-          <w:szCs w:val="24"/>
-        </w:rPr>
-        <w:t>Mol</w:t>
-      </w:r>
-      <w:proofErr w:type="spellEnd"/>
-      <w:r>
-        <w:rPr>
-          <w:rFonts w:ascii="Times New Roman" w:eastAsia="Times New Roman" w:hAnsi="Times New Roman" w:cs="Times New Roman"/>
-          <w:sz w:val="24"/>
-          <w:szCs w:val="24"/>
-        </w:rPr>
-        <w:t xml:space="preserve"> Fraction, and Library Fraction by checking the appropriate checkbox.  For Partial Pressure units, the compositions are presented as the partial pressure of each component using the pressure units that were given in the SPUNITS field in the unknown spectra file.  When the source pressure varies between scans, it can be useful to display composition in </w:t>
-      </w:r>
-      <w:proofErr w:type="spellStart"/>
-      <w:r>
-        <w:rPr>
-          <w:rFonts w:ascii="Times New Roman" w:eastAsia="Times New Roman" w:hAnsi="Times New Roman" w:cs="Times New Roman"/>
-          <w:sz w:val="24"/>
-          <w:szCs w:val="24"/>
-        </w:rPr>
-        <w:t>mol</w:t>
-      </w:r>
-      <w:proofErr w:type="spellEnd"/>
-      <w:r>
-        <w:rPr>
-          <w:rFonts w:ascii="Times New Roman" w:eastAsia="Times New Roman" w:hAnsi="Times New Roman" w:cs="Times New Roman"/>
-          <w:sz w:val="24"/>
-          <w:szCs w:val="24"/>
-        </w:rPr>
-        <w:t xml:space="preserve"> fraction where the component partial pressures are divided by the source pressure.  When source pressure information is lacking, then compositions are displayed in units of Library Fraction.  Library Fraction units are dimensionless and represent the </w:t>
-      </w:r>
-      <w:r>
-        <w:rPr>
-          <w:rFonts w:ascii="Times New Roman" w:eastAsia="Times New Roman" w:hAnsi="Times New Roman" w:cs="Times New Roman"/>
-          <w:sz w:val="24"/>
-          <w:szCs w:val="24"/>
-        </w:rPr>
-        <w:t xml:space="preserve">number by which the ion currents in the library component spectrum are multiplied to account for their contribution to the ion current calculated in the solution.  It is this calculated ion current which gets subtracted from the original spectrum ion current to generate the residual ion current.  </w:t>
-      </w:r>
-    </w:p>
-    <w:p>
-      <w:pPr>
-        <w:spacing w:after="240" w:line="240" w:lineRule="auto"/>
-        <w:rPr>
-          <w:rFonts w:ascii="Times New Roman" w:eastAsia="Times New Roman" w:hAnsi="Times New Roman" w:cs="Times New Roman"/>
-          <w:sz w:val="24"/>
-          <w:szCs w:val="24"/>
-        </w:rPr>
-      </w:pPr>
-      <w:r>
-        <w:rPr>
-          <w:rFonts w:ascii="Times New Roman" w:eastAsia="Times New Roman" w:hAnsi="Times New Roman" w:cs="Times New Roman"/>
-          <w:sz w:val="24"/>
-          <w:szCs w:val="24"/>
-        </w:rPr>
-        <w:t xml:space="preserve">When the composition results are near zero, it can be hard to see in a linear plot.  By checking the “Use Offset Log Scale” checkbox, the Y-axis is converted to log scale and a small offset is added so that any negative or zero signal values are still displayed on the graph.  The value of the small offset is also shown as a horizontal line on the graph and its numerical value is shown in the legend.  The “Use Offset Log Scale” checkbox only affects how results are displayed in the compositions plot, the text tables in the Console view are unchanged.  </w:t>
-      </w:r>
-    </w:p>
-    <w:p>
-      <w:pPr>
-        <w:spacing w:after="240" w:line="240" w:lineRule="auto"/>
-        <w:rPr>
-          <w:rFonts w:ascii="Times New Roman" w:eastAsia="Times New Roman" w:hAnsi="Times New Roman" w:cs="Times New Roman"/>
-          <w:sz w:val="24"/>
-          <w:szCs w:val="24"/>
-        </w:rPr>
-      </w:pPr>
-      <w:r>
-        <w:rPr>
-          <w:rFonts w:ascii="Times New Roman" w:eastAsia="Times New Roman" w:hAnsi="Times New Roman" w:cs="Times New Roman"/>
-          <w:sz w:val="24"/>
-          <w:szCs w:val="24"/>
-        </w:rPr>
-        <w:t xml:space="preserve">The text box located below the “Use Offset Log Scale” checkbox can be used to change the small offset when needed to better show the compositions.  Just change the default value to something slightly lower or higher and the graph will update automatically.  Keep adjusting the offset value until you are satisfied with the result.  </w:t>
-      </w:r>
-      <w:r>
-        <w:rPr>
-          <w:rFonts w:ascii="Times New Roman" w:eastAsia="Times New Roman" w:hAnsi="Times New Roman" w:cs="Times New Roman"/>
-          <w:sz w:val="24"/>
-          <w:szCs w:val="24"/>
-        </w:rPr>
-        <w:t xml:space="preserve">Un-checking the “Use Offset Log Scale” </w:t>
-      </w:r>
-      <w:r>
-        <w:rPr>
-          <w:rFonts w:ascii="Times New Roman" w:eastAsia="Times New Roman" w:hAnsi="Times New Roman" w:cs="Times New Roman"/>
-          <w:sz w:val="24"/>
-          <w:szCs w:val="24"/>
-        </w:rPr>
-        <w:lastRenderedPageBreak/>
-        <w:t xml:space="preserve">checkbox will return to the default linear Y-axis and checking the “Use Offset Log Scale” checkbox again will restore the default offset.  </w:t>
-      </w:r>
-    </w:p>
-    <w:p>
-      <w:pPr>
-        <w:spacing w:after="240" w:line="240" w:lineRule="auto"/>
-        <w:rPr>
-          <w:rFonts w:ascii="Times New Roman" w:eastAsia="Times New Roman" w:hAnsi="Times New Roman" w:cs="Times New Roman"/>
-          <w:sz w:val="24"/>
-          <w:szCs w:val="24"/>
-        </w:rPr>
-      </w:pPr>
-      <w:r>
-        <w:rPr>
-          <w:rFonts w:ascii="Times New Roman" w:eastAsia="Times New Roman" w:hAnsi="Times New Roman" w:cs="Times New Roman"/>
-          <w:sz w:val="24"/>
-          <w:szCs w:val="24"/>
-        </w:rPr>
-        <w:t xml:space="preserve">It is useful to know the values for individual data points in the composition graph.  When the mouse cursor is hovered in the plot area, the location of the nearest composition data point is located and a line is drawn from the mouse cursor to the data point.  In addition, the numerical values of its x and y coordinates as well as its legend value are displayed in a text box above the plot area.  The values in the text box are separated by a tab “\t” character.  By rapidly moving the mouse off of the plot area, the contents of the text box can be selected, copied, and pasted into a spreadsheet for further analysis if desired.  </w:t>
+        <w:t xml:space="preserve">d.  </w:t>
+      </w:r>
+      <w:r>
+        <w:rPr>
+          <w:rFonts w:ascii="Times New Roman" w:eastAsia="Times New Roman" w:hAnsi="Times New Roman" w:cs="Times New Roman"/>
+          <w:sz w:val="24"/>
+          <w:szCs w:val="24"/>
+        </w:rPr>
+        <w:t xml:space="preserve">Note that the values shown in the text box are the true values.  Even when the “Use Offset Log Scale” checkbox is in effect, the text box value is the true value and even zero and negative values can occur.  </w:t>
       </w:r>
     </w:p>
     <w:p>

</xml_diff>

<commit_message>
document of what happens during mouse hover
when nearest point is shared between
two or more components
</commit_message>
<xml_diff>
--- a/openchrom/plugins/net.openchrom.msd.process.supplier.cms.documentation/CMS Workflow.docx
+++ b/openchrom/plugins/net.openchrom.msd.process.supplier.cms.documentation/CMS Workflow.docx
@@ -1710,6 +1710,22 @@
         </w:rPr>
         <w:t>s</w:t>
       </w:r>
+      <w:r>
+        <w:rPr>
+          <w:rFonts w:ascii="Times New Roman" w:eastAsia="Times New Roman" w:hAnsi="Times New Roman" w:cs="Times New Roman"/>
+          <w:sz w:val="24"/>
+          <w:szCs w:val="24"/>
+        </w:rPr>
+        <w:t xml:space="preserve"> and even zero and negative values can occur.  </w:t>
+      </w:r>
+      <w:r>
+        <w:rPr>
+          <w:rFonts w:ascii="Times New Roman" w:eastAsia="Times New Roman" w:hAnsi="Times New Roman" w:cs="Times New Roman"/>
+          <w:sz w:val="24"/>
+          <w:szCs w:val="24"/>
+        </w:rPr>
+        <w:t xml:space="preserve">Also note that when the nearest data point is shared, as is the case when two or more traces overlap, the data point for the </w:t>
+      </w:r>
       <w:bookmarkStart w:id="0" w:name="_GoBack"/>
       <w:bookmarkEnd w:id="0"/>
       <w:r>
@@ -1718,7 +1734,7 @@
           <w:sz w:val="24"/>
           <w:szCs w:val="24"/>
         </w:rPr>
-        <w:t xml:space="preserve"> and even zero and negative values can occur.  </w:t>
+        <w:t xml:space="preserve">the component coming first in the legend is selected and shown.  This only occurs when traces for two or more components are overlapping at the closest point.  </w:t>
       </w:r>
     </w:p>
     <w:p>

</xml_diff>